<commit_message>
Massive refactor and code cleanup
</commit_message>
<xml_diff>
--- a/GLDemo/docs/Document 1.1.docx
+++ b/GLDemo/docs/Document 1.1.docx
@@ -4,7 +4,7 @@
   <w:body>
     <w:p>
       <w:pPr>
-        <w:pStyle w:val="5"/>
+        <w:pStyle w:val="6"/>
         <w:jc w:val="center"/>
       </w:pPr>
       <w:r>
@@ -15,7 +15,7 @@
     <w:p/>
     <w:p>
       <w:pPr>
-        <w:pStyle w:val="11"/>
+        <w:pStyle w:val="12"/>
         <w:jc w:val="center"/>
         <w:rPr>
           <w:sz w:val="36"/>
@@ -32,24 +32,26 @@
     </w:p>
     <w:p>
       <w:pPr>
-        <w:pStyle w:val="11"/>
+        <w:pStyle w:val="12"/>
         <w:jc w:val="center"/>
         <w:rPr>
           <w:sz w:val="36"/>
           <w:szCs w:val="36"/>
+          <w:lang w:val="en-US"/>
         </w:rPr>
       </w:pPr>
       <w:r>
         <w:rPr>
           <w:sz w:val="36"/>
           <w:szCs w:val="36"/>
-        </w:rPr>
-        <w:t>Informatica Jaar 3</w:t>
-      </w:r>
-    </w:p>
-    <w:p>
-      <w:pPr>
-        <w:pStyle w:val="11"/>
+          <w:lang w:val="en-US"/>
+        </w:rPr>
+        <w:t>Studentnummer: 484431</w:t>
+      </w:r>
+    </w:p>
+    <w:p>
+      <w:pPr>
+        <w:pStyle w:val="12"/>
         <w:jc w:val="center"/>
         <w:rPr>
           <w:sz w:val="36"/>
@@ -61,12 +63,12 @@
           <w:sz w:val="36"/>
           <w:szCs w:val="36"/>
         </w:rPr>
-        <w:t>Onderzoek in ASE</w:t>
-      </w:r>
-    </w:p>
-    <w:p>
-      <w:pPr>
-        <w:pStyle w:val="11"/>
+        <w:t>Informatica Jaar 3</w:t>
+      </w:r>
+    </w:p>
+    <w:p>
+      <w:pPr>
+        <w:pStyle w:val="12"/>
         <w:jc w:val="center"/>
         <w:rPr>
           <w:sz w:val="36"/>
@@ -78,12 +80,12 @@
           <w:sz w:val="36"/>
           <w:szCs w:val="36"/>
         </w:rPr>
-        <w:t>26 april 2019</w:t>
-      </w:r>
-    </w:p>
-    <w:p>
-      <w:pPr>
-        <w:pStyle w:val="11"/>
+        <w:t>Onderzoek in ASE</w:t>
+      </w:r>
+    </w:p>
+    <w:p>
+      <w:pPr>
+        <w:pStyle w:val="12"/>
         <w:jc w:val="center"/>
         <w:rPr>
           <w:sz w:val="36"/>
@@ -94,8 +96,42 @@
         <w:rPr>
           <w:sz w:val="36"/>
           <w:szCs w:val="36"/>
-        </w:rPr>
-        <w:t>Versie 1.0</w:t>
+          <w:lang w:val="en-US"/>
+        </w:rPr>
+        <w:t>19 juni</w:t>
+      </w:r>
+      <w:r>
+        <w:rPr>
+          <w:sz w:val="36"/>
+          <w:szCs w:val="36"/>
+        </w:rPr>
+        <w:t xml:space="preserve"> 2019</w:t>
+      </w:r>
+    </w:p>
+    <w:p>
+      <w:pPr>
+        <w:pStyle w:val="12"/>
+        <w:jc w:val="center"/>
+        <w:rPr>
+          <w:sz w:val="36"/>
+          <w:szCs w:val="36"/>
+          <w:lang w:val="en-US"/>
+        </w:rPr>
+      </w:pPr>
+      <w:r>
+        <w:rPr>
+          <w:sz w:val="36"/>
+          <w:szCs w:val="36"/>
+        </w:rPr>
+        <w:t>Versie 1.</w:t>
+      </w:r>
+      <w:r>
+        <w:rPr>
+          <w:sz w:val="36"/>
+          <w:szCs w:val="36"/>
+          <w:lang w:val="en-US"/>
+        </w:rPr>
+        <w:t>1</w:t>
       </w:r>
     </w:p>
     <w:p>
@@ -326,40 +362,140 @@
         <w:rPr>
           <w:sz w:val="28"/>
           <w:szCs w:val="28"/>
-          <w:lang w:val="en-US"/>
+          <w:lang w:val="nl-NL"/>
         </w:rPr>
       </w:pPr>
       <w:r>
         <w:rPr>
           <w:sz w:val="28"/>
           <w:szCs w:val="28"/>
-        </w:rPr>
-        <w:t>7 - Bronvermelding                                                                                                      1</w:t>
-      </w:r>
-      <w:r>
+          <w:lang w:val="nl-NL"/>
+        </w:rPr>
+        <w:t>7 - Reflectie</w:t>
+      </w:r>
+      <w:r>
+        <w:rPr>
+          <w:sz w:val="28"/>
+          <w:szCs w:val="28"/>
+          <w:lang w:val="nl-NL"/>
+        </w:rPr>
+        <w:tab/>
+        <w:t/>
+      </w:r>
+      <w:r>
+        <w:rPr>
+          <w:sz w:val="28"/>
+          <w:szCs w:val="28"/>
+          <w:lang w:val="nl-NL"/>
+        </w:rPr>
+        <w:tab/>
+        <w:t/>
+      </w:r>
+      <w:r>
+        <w:rPr>
+          <w:sz w:val="28"/>
+          <w:szCs w:val="28"/>
+          <w:lang w:val="nl-NL"/>
+        </w:rPr>
+        <w:tab/>
+        <w:t/>
+      </w:r>
+      <w:r>
+        <w:rPr>
+          <w:sz w:val="28"/>
+          <w:szCs w:val="28"/>
+          <w:lang w:val="nl-NL"/>
+        </w:rPr>
+        <w:tab/>
+        <w:t/>
+      </w:r>
+      <w:r>
+        <w:rPr>
+          <w:sz w:val="28"/>
+          <w:szCs w:val="28"/>
+          <w:lang w:val="nl-NL"/>
+        </w:rPr>
+        <w:tab/>
+        <w:t/>
+      </w:r>
+      <w:r>
+        <w:rPr>
+          <w:sz w:val="28"/>
+          <w:szCs w:val="28"/>
+          <w:lang w:val="nl-NL"/>
+        </w:rPr>
+        <w:tab/>
+        <w:t/>
+      </w:r>
+      <w:r>
+        <w:rPr>
+          <w:sz w:val="28"/>
+          <w:szCs w:val="28"/>
+          <w:lang w:val="nl-NL"/>
+        </w:rPr>
+        <w:tab/>
+        <w:t/>
+      </w:r>
+      <w:r>
+        <w:rPr>
+          <w:sz w:val="28"/>
+          <w:szCs w:val="28"/>
+          <w:lang w:val="nl-NL"/>
+        </w:rPr>
+        <w:tab/>
+        <w:t/>
+      </w:r>
+      <w:r>
+        <w:rPr>
+          <w:sz w:val="28"/>
+          <w:szCs w:val="28"/>
+          <w:lang w:val="nl-NL"/>
+        </w:rPr>
+        <w:tab/>
+        <w:t/>
+      </w:r>
+      <w:r>
+        <w:rPr>
+          <w:sz w:val="28"/>
+          <w:szCs w:val="28"/>
+          <w:lang w:val="nl-NL"/>
+        </w:rPr>
+        <w:tab/>
+        <w:t/>
+      </w:r>
+      <w:r>
+        <w:rPr>
+          <w:sz w:val="28"/>
+          <w:szCs w:val="28"/>
+          <w:lang w:val="nl-NL"/>
+        </w:rPr>
+        <w:tab/>
+        <w:t xml:space="preserve">  12</w:t>
+      </w:r>
+    </w:p>
+    <w:p>
+      <w:pPr>
+        <w:bidi w:val="0"/>
         <w:rPr>
           <w:sz w:val="28"/>
           <w:szCs w:val="28"/>
           <w:lang w:val="en-US"/>
         </w:rPr>
-        <w:t>2</w:t>
-      </w:r>
-    </w:p>
-    <w:p>
-      <w:pPr>
-        <w:bidi w:val="0"/>
+      </w:pPr>
+      <w:r>
         <w:rPr>
           <w:sz w:val="28"/>
           <w:szCs w:val="28"/>
           <w:lang w:val="en-US"/>
         </w:rPr>
-      </w:pPr>
+        <w:t>8</w:t>
+      </w:r>
       <w:r>
         <w:rPr>
           <w:sz w:val="28"/>
           <w:szCs w:val="28"/>
         </w:rPr>
-        <w:t>8 - Bijlages                                                                                                                     1</w:t>
+        <w:t xml:space="preserve"> - Bronvermelding                                                                                                      1</w:t>
       </w:r>
       <w:r>
         <w:rPr>
@@ -373,7 +509,6 @@
     <w:p>
       <w:pPr>
         <w:bidi w:val="0"/>
-        <w:ind w:firstLine="708"/>
         <w:rPr>
           <w:sz w:val="28"/>
           <w:szCs w:val="28"/>
@@ -384,8 +519,16 @@
         <w:rPr>
           <w:sz w:val="28"/>
           <w:szCs w:val="28"/>
-        </w:rPr>
-        <w:t>8.1 - Anatomie van een 3D model                                                                 1</w:t>
+          <w:lang w:val="en-US"/>
+        </w:rPr>
+        <w:t>9</w:t>
+      </w:r>
+      <w:r>
+        <w:rPr>
+          <w:sz w:val="28"/>
+          <w:szCs w:val="28"/>
+        </w:rPr>
+        <w:t xml:space="preserve"> - Bijlages                                                                                                                     1</w:t>
       </w:r>
       <w:r>
         <w:rPr>
@@ -393,7 +536,7 @@
           <w:szCs w:val="28"/>
           <w:lang w:val="en-US"/>
         </w:rPr>
-        <w:t>3</w:t>
+        <w:t>4</w:t>
       </w:r>
     </w:p>
     <w:p>
@@ -410,8 +553,16 @@
         <w:rPr>
           <w:sz w:val="28"/>
           <w:szCs w:val="28"/>
-        </w:rPr>
-        <w:t>8.2 - Shaders                                                                                                      1</w:t>
+          <w:lang w:val="en-US"/>
+        </w:rPr>
+        <w:t>9</w:t>
+      </w:r>
+      <w:r>
+        <w:rPr>
+          <w:sz w:val="28"/>
+          <w:szCs w:val="28"/>
+        </w:rPr>
+        <w:t>.1 - Anatomie van een 3D model                                                                 1</w:t>
       </w:r>
       <w:r>
         <w:rPr>
@@ -419,7 +570,7 @@
           <w:szCs w:val="28"/>
           <w:lang w:val="en-US"/>
         </w:rPr>
-        <w:t>3</w:t>
+        <w:t>4</w:t>
       </w:r>
     </w:p>
     <w:p>
@@ -436,8 +587,16 @@
         <w:rPr>
           <w:sz w:val="28"/>
           <w:szCs w:val="28"/>
-        </w:rPr>
-        <w:t>8.3 - Textures                                                                                                     1</w:t>
+          <w:lang w:val="en-US"/>
+        </w:rPr>
+        <w:t>9</w:t>
+      </w:r>
+      <w:r>
+        <w:rPr>
+          <w:sz w:val="28"/>
+          <w:szCs w:val="28"/>
+        </w:rPr>
+        <w:t>.2 - Shaders                                                                                                      1</w:t>
       </w:r>
       <w:r>
         <w:rPr>
@@ -462,8 +621,16 @@
         <w:rPr>
           <w:sz w:val="28"/>
           <w:szCs w:val="28"/>
-        </w:rPr>
-        <w:t>8.4 - Phong shading                                                                                          1</w:t>
+          <w:lang w:val="en-US"/>
+        </w:rPr>
+        <w:t>9</w:t>
+      </w:r>
+      <w:r>
+        <w:rPr>
+          <w:sz w:val="28"/>
+          <w:szCs w:val="28"/>
+        </w:rPr>
+        <w:t>.3 - Textures                                                                                                     1</w:t>
       </w:r>
       <w:r>
         <w:rPr>
@@ -471,7 +638,7 @@
           <w:szCs w:val="28"/>
           <w:lang w:val="en-US"/>
         </w:rPr>
-        <w:t>4</w:t>
+        <w:t>5</w:t>
       </w:r>
     </w:p>
     <w:p>
@@ -481,14 +648,65 @@
         <w:rPr>
           <w:sz w:val="28"/>
           <w:szCs w:val="28"/>
+          <w:lang w:val="en-US"/>
         </w:rPr>
       </w:pPr>
       <w:r>
         <w:rPr>
           <w:sz w:val="28"/>
           <w:szCs w:val="28"/>
-        </w:rPr>
-        <w:t>8.5 - Matrixtransformaties                                                                              16</w:t>
+          <w:lang w:val="en-US"/>
+        </w:rPr>
+        <w:t>9</w:t>
+      </w:r>
+      <w:r>
+        <w:rPr>
+          <w:sz w:val="28"/>
+          <w:szCs w:val="28"/>
+        </w:rPr>
+        <w:t>.4 - Phong shading                                                                                          1</w:t>
+      </w:r>
+      <w:r>
+        <w:rPr>
+          <w:sz w:val="28"/>
+          <w:szCs w:val="28"/>
+          <w:lang w:val="en-US"/>
+        </w:rPr>
+        <w:t>5</w:t>
+      </w:r>
+    </w:p>
+    <w:p>
+      <w:pPr>
+        <w:bidi w:val="0"/>
+        <w:ind w:firstLine="708"/>
+        <w:rPr>
+          <w:sz w:val="28"/>
+          <w:szCs w:val="28"/>
+          <w:lang w:val="en-US"/>
+        </w:rPr>
+      </w:pPr>
+      <w:r>
+        <w:rPr>
+          <w:sz w:val="28"/>
+          <w:szCs w:val="28"/>
+          <w:lang w:val="en-US"/>
+        </w:rPr>
+        <w:t>9</w:t>
+      </w:r>
+      <w:r>
+        <w:rPr>
+          <w:sz w:val="28"/>
+          <w:szCs w:val="28"/>
+        </w:rPr>
+        <w:t>.5 - Matrixtransformaties                                                                              1</w:t>
+      </w:r>
+      <w:r>
+        <w:rPr>
+          <w:sz w:val="28"/>
+          <w:szCs w:val="28"/>
+          <w:lang w:val="en-US"/>
+        </w:rPr>
+        <w:t>7</w:t>
       </w:r>
     </w:p>
     <w:p>
@@ -642,7 +860,7 @@
     </w:p>
     <w:p>
       <w:pPr>
-        <w:pStyle w:val="15"/>
+        <w:pStyle w:val="16"/>
         <w:numPr>
           <w:ilvl w:val="0"/>
           <w:numId w:val="1"/>
@@ -670,7 +888,7 @@
     </w:p>
     <w:p>
       <w:pPr>
-        <w:pStyle w:val="15"/>
+        <w:pStyle w:val="16"/>
         <w:numPr>
           <w:ilvl w:val="0"/>
           <w:numId w:val="1"/>
@@ -695,10 +913,20 @@
         </w:rPr>
         <w:t>De Phong shading methode kan gebruikt worden voor de belichting van planeten</w:t>
       </w:r>
-    </w:p>
-    <w:p>
-      <w:pPr>
-        <w:pStyle w:val="15"/>
+      <w:r>
+        <w:rPr>
+          <w:i w:val="0"/>
+          <w:iCs w:val="0"/>
+          <w:sz w:val="24"/>
+          <w:szCs w:val="24"/>
+          <w:lang w:val="en-US"/>
+        </w:rPr>
+        <w:t xml:space="preserve"> in plaats van Gouraud of flat shading</w:t>
+      </w:r>
+    </w:p>
+    <w:p>
+      <w:pPr>
+        <w:pStyle w:val="16"/>
         <w:numPr>
           <w:ilvl w:val="0"/>
           <w:numId w:val="1"/>
@@ -1077,7 +1305,43 @@
           <w:szCs w:val="24"/>
           <w:lang w:val="nl-NL"/>
         </w:rPr>
-        <w:t>OpenGL is een oude API geschreven in een tijd wanneer multi-core CPUs en parallel processing (de CPU twee dingen tegelijkertijd laten doen) niet van de orde waren, waardoor OpenGL niet volledig geoptimiseerd is voor het gebruik van multi-core CPU’s, in tegenstelling tot Vulkan. Games die Vulkan ondersteunen zien vaak een betere performance (</w:t>
+        <w:t xml:space="preserve">OpenGL is een oude API geschreven in een tijd wanneer multi-core CPUs en parallel processing (de CPU twee dingen tegelijkertijd laten doen) </w:t>
+      </w:r>
+      <w:r>
+        <w:rPr>
+          <w:rFonts w:ascii="Calibri" w:hAnsi="Calibri" w:eastAsia="Calibri" w:cs="Calibri"/>
+          <w:sz w:val="24"/>
+          <w:szCs w:val="24"/>
+          <w:lang w:val="en-US"/>
+        </w:rPr>
+        <w:t xml:space="preserve">nog </w:t>
+      </w:r>
+      <w:r>
+        <w:rPr>
+          <w:rFonts w:ascii="Calibri" w:hAnsi="Calibri" w:eastAsia="Calibri" w:cs="Calibri"/>
+          <w:sz w:val="24"/>
+          <w:szCs w:val="24"/>
+          <w:lang w:val="nl-NL"/>
+        </w:rPr>
+        <w:t xml:space="preserve">niet </w:t>
+      </w:r>
+      <w:r>
+        <w:rPr>
+          <w:rFonts w:ascii="Calibri" w:hAnsi="Calibri" w:eastAsia="Calibri" w:cs="Calibri"/>
+          <w:sz w:val="24"/>
+          <w:szCs w:val="24"/>
+          <w:lang w:val="en-US"/>
+        </w:rPr>
+        <w:t>a</w:t>
+      </w:r>
+      <w:r>
+        <w:rPr>
+          <w:rFonts w:ascii="Calibri" w:hAnsi="Calibri" w:eastAsia="Calibri" w:cs="Calibri"/>
+          <w:sz w:val="24"/>
+          <w:szCs w:val="24"/>
+          <w:lang w:val="nl-NL"/>
+        </w:rPr>
+        <w:t>an de orde waren, waardoor OpenGL niet volledig geoptimiseerd is voor het gebruik van multi-core CPU’s, in tegenstelling tot Vulkan. Games die Vulkan ondersteunen zien vaak een betere performance (</w:t>
       </w:r>
       <w:r>
         <w:rPr>
@@ -1133,7 +1397,25 @@
           <w:szCs w:val="24"/>
           <w:lang w:val="nl-NL"/>
         </w:rPr>
-        <w:t>Meerdere game-ontwikkelingstudios maken vaak gebruik van hun eigen in-house engines voor het afbeelden van 3D graphics, waarvoor rendering APIs zoals OpenGL of Direct3D als basis worden gebruikt. Een engine moet dan door middel van een (of beide) van de functies in deze API’s een aantal simpele functies leveren voor bijvoorbeeld het simpel afbeelden van visuele effecten of inladen van 3D-modellen om de pipeline te stroomlijnen voor toekomstige ontwikkelaars die van deze engine gebruik zullen maken maar echter niet zo veel afweten van wat er onder de motorkap gebeurt.</w:t>
+        <w:t>Meerdere game-ontwikkelingstudios maken vaak gebruik van hun eigen in-house engines voor het afbeelden van 3D graphics</w:t>
+      </w:r>
+      <w:r>
+        <w:rPr>
+          <w:rFonts w:ascii="Calibri" w:hAnsi="Calibri" w:eastAsia="Calibri" w:cs="Calibri"/>
+          <w:sz w:val="24"/>
+          <w:szCs w:val="24"/>
+          <w:lang w:val="en-US"/>
+        </w:rPr>
+        <w:t xml:space="preserve"> (Franco, 2016)</w:t>
+      </w:r>
+      <w:r>
+        <w:rPr>
+          <w:rFonts w:ascii="Calibri" w:hAnsi="Calibri" w:eastAsia="Calibri" w:cs="Calibri"/>
+          <w:sz w:val="24"/>
+          <w:szCs w:val="24"/>
+          <w:lang w:val="nl-NL"/>
+        </w:rPr>
+        <w:t>, waarvoor rendering APIs zoals OpenGL of Direct3D als basis worden gebruikt. Een engine moet dan door middel van een (of beide) van de functies in deze API’s een aantal simpele functies leveren voor bijvoorbeeld het simpel afbeelden van visuele effecten of inladen van 3D-modellen om de pipeline te stroomlijnen voor toekomstige ontwikkelaars die van deze engine gebruik zullen maken maar echter niet zo veel afweten van wat er onder de motorkap gebeurt.</w:t>
       </w:r>
     </w:p>
     <w:p>
@@ -1264,8 +1546,387 @@
           <w:szCs w:val="24"/>
           <w:lang w:val="nl-NL"/>
         </w:rPr>
-        <w:t>Optioneel kan ook nog de mogelijkheid gegeven worden om de gebruiker in de 3D omgeving rond te laten kunnen bewegen om het zonnestelsel van meerdere perspectieven te bekijken. De visualisatie van de planetoïdengordel tussen Mars en Jupiter is ook optioneel.  Echter wordt hier niet verwacht dat de draaisnelheid, grootte, het aantal manen, of de afstanden van de planeten tot de zon nauwkeurig moet zijn met de werkelijkheid. Ook wordt niet verwacht dat alle planeten in een ellips draaien om de zon. Om het simpel te houden zijn de banen van alle planeten een cirkel. Het afbeelden van Pluto is ook optioneel aangezien het geen planeet is.</w:t>
-      </w:r>
+        <w:t>Optioneel kan ook nog de mogelijkheid gegeven worden om de gebruiker in de 3D omgeving rond te laten kunnen bewegen om het zonnestelsel van meerdere perspectieven te bekijken.  Echter wordt hier niet verwacht dat de draaisnelheid, grootte, het aantal manen, of de afstanden van de planeten tot de zon nauwkeurig moet zijn met de werkelijkheid. Ook wordt niet verwacht dat alle planeten in een ellips draaien om de zon. Om het simpel te houden zijn de banen van alle planeten een cirkel. Het afbeelden van Pluto is ook optioneel aangezien het geen planeet is.</w:t>
+      </w:r>
+    </w:p>
+    <w:p>
+      <w:pPr>
+        <w:bidi w:val="0"/>
+        <w:jc w:val="both"/>
+        <w:rPr>
+          <w:rFonts w:ascii="Calibri" w:hAnsi="Calibri" w:eastAsia="Calibri" w:cs="Calibri"/>
+          <w:sz w:val="24"/>
+          <w:szCs w:val="24"/>
+          <w:lang w:val="en-US"/>
+        </w:rPr>
+      </w:pPr>
+      <w:r>
+        <w:rPr>
+          <w:rFonts w:ascii="Calibri" w:hAnsi="Calibri" w:eastAsia="Calibri" w:cs="Calibri"/>
+          <w:sz w:val="24"/>
+          <w:szCs w:val="24"/>
+          <w:lang w:val="en-US"/>
+        </w:rPr>
+        <w:t>Samengevat zijn de eisen en wensen als volgt:</w:t>
+      </w:r>
+    </w:p>
+    <w:p>
+      <w:pPr>
+        <w:bidi w:val="0"/>
+        <w:jc w:val="both"/>
+        <w:rPr>
+          <w:rFonts w:ascii="Calibri" w:hAnsi="Calibri" w:eastAsia="Calibri" w:cs="Calibri"/>
+          <w:i/>
+          <w:iCs/>
+          <w:sz w:val="24"/>
+          <w:szCs w:val="24"/>
+          <w:lang w:val="en-US"/>
+        </w:rPr>
+      </w:pPr>
+      <w:r>
+        <w:rPr>
+          <w:rFonts w:ascii="Calibri" w:hAnsi="Calibri" w:eastAsia="Calibri" w:cs="Calibri"/>
+          <w:i/>
+          <w:iCs/>
+          <w:sz w:val="24"/>
+          <w:szCs w:val="24"/>
+          <w:lang w:val="en-US"/>
+        </w:rPr>
+        <w:t>Eisen:</w:t>
+      </w:r>
+    </w:p>
+    <w:p>
+      <w:pPr>
+        <w:pStyle w:val="12"/>
+        <w:numPr>
+          <w:ilvl w:val="0"/>
+          <w:numId w:val="2"/>
+        </w:numPr>
+        <w:ind w:left="420" w:leftChars="0" w:hanging="420" w:firstLineChars="0"/>
+        <w:rPr>
+          <w:lang w:val="en-US"/>
+        </w:rPr>
+      </w:pPr>
+      <w:r>
+        <w:rPr>
+          <w:lang w:val="en-US"/>
+        </w:rPr>
+        <w:t>De planeten van het zonnestelsel moeten als 3D objecten  afgebeeld worden</w:t>
+      </w:r>
+    </w:p>
+    <w:p>
+      <w:pPr>
+        <w:pStyle w:val="12"/>
+        <w:numPr>
+          <w:ilvl w:val="0"/>
+          <w:numId w:val="2"/>
+        </w:numPr>
+        <w:ind w:left="420" w:leftChars="0" w:hanging="420" w:firstLineChars="0"/>
+        <w:rPr>
+          <w:lang w:val="en-US"/>
+        </w:rPr>
+      </w:pPr>
+      <w:r>
+        <w:rPr>
+          <w:lang w:val="en-US"/>
+        </w:rPr>
+        <w:t>De planeten moeten rondom de zon en om hun eigen as kunnen draaien</w:t>
+      </w:r>
+    </w:p>
+    <w:p>
+      <w:pPr>
+        <w:pStyle w:val="12"/>
+        <w:numPr>
+          <w:ilvl w:val="0"/>
+          <w:numId w:val="2"/>
+        </w:numPr>
+        <w:ind w:left="420" w:leftChars="0" w:hanging="420" w:firstLineChars="0"/>
+        <w:rPr>
+          <w:lang w:val="en-US"/>
+        </w:rPr>
+      </w:pPr>
+      <w:r>
+        <w:rPr>
+          <w:lang w:val="en-US"/>
+        </w:rPr>
+        <w:t>De oppervlakte van elke planeet moet ook echt lijken op de planeet die het voorstelt</w:t>
+      </w:r>
+    </w:p>
+    <w:p>
+      <w:pPr>
+        <w:pStyle w:val="12"/>
+        <w:numPr>
+          <w:ilvl w:val="0"/>
+          <w:numId w:val="2"/>
+        </w:numPr>
+        <w:ind w:left="420" w:leftChars="0" w:hanging="420" w:firstLineChars="0"/>
+        <w:rPr>
+          <w:lang w:val="en-US"/>
+        </w:rPr>
+      </w:pPr>
+      <w:r>
+        <w:rPr>
+          <w:lang w:val="en-US"/>
+        </w:rPr>
+        <w:t>Er moeten ook manen rondom bijbehorende planeten draaien</w:t>
+      </w:r>
+    </w:p>
+    <w:p>
+      <w:pPr>
+        <w:pStyle w:val="12"/>
+        <w:numPr>
+          <w:ilvl w:val="0"/>
+          <w:numId w:val="2"/>
+        </w:numPr>
+        <w:ind w:left="420" w:leftChars="0" w:hanging="420" w:firstLineChars="0"/>
+        <w:rPr>
+          <w:lang w:val="en-US"/>
+        </w:rPr>
+      </w:pPr>
+      <w:r>
+        <w:rPr>
+          <w:lang w:val="en-US"/>
+        </w:rPr>
+        <w:t>De zon moet licht kunnen schijnen die op de planeten wordt gereflecteerd</w:t>
+      </w:r>
+    </w:p>
+    <w:p>
+      <w:pPr>
+        <w:pStyle w:val="12"/>
+        <w:numPr>
+          <w:ilvl w:val="0"/>
+          <w:numId w:val="2"/>
+        </w:numPr>
+        <w:ind w:left="420" w:leftChars="0" w:hanging="420" w:firstLineChars="0"/>
+        <w:rPr>
+          <w:lang w:val="en-US"/>
+        </w:rPr>
+      </w:pPr>
+      <w:r>
+        <w:rPr>
+          <w:lang w:val="en-US"/>
+        </w:rPr>
+        <w:t>Er moeten ook sterren in de achtergrond van de ruimte aanwezig zijn</w:t>
+      </w:r>
+    </w:p>
+    <w:p>
+      <w:pPr>
+        <w:pStyle w:val="12"/>
+        <w:numPr>
+          <w:numId w:val="0"/>
+        </w:numPr>
+        <w:spacing w:after="0" w:line="240" w:lineRule="auto"/>
+        <w:rPr>
+          <w:lang w:val="en-US"/>
+        </w:rPr>
+      </w:pPr>
+    </w:p>
+    <w:p>
+      <w:pPr>
+        <w:pStyle w:val="12"/>
+        <w:numPr>
+          <w:numId w:val="0"/>
+        </w:numPr>
+        <w:spacing w:after="0" w:line="240" w:lineRule="auto"/>
+        <w:rPr>
+          <w:i/>
+          <w:iCs/>
+          <w:lang w:val="en-US"/>
+        </w:rPr>
+      </w:pPr>
+      <w:r>
+        <w:rPr>
+          <w:i/>
+          <w:iCs/>
+          <w:lang w:val="en-US"/>
+        </w:rPr>
+        <w:t>Wensen:</w:t>
+      </w:r>
+    </w:p>
+    <w:p>
+      <w:pPr>
+        <w:pStyle w:val="12"/>
+        <w:numPr>
+          <w:ilvl w:val="0"/>
+          <w:numId w:val="2"/>
+        </w:numPr>
+        <w:spacing w:after="0" w:line="240" w:lineRule="auto"/>
+        <w:ind w:left="420" w:leftChars="0" w:hanging="420" w:firstLineChars="0"/>
+        <w:rPr>
+          <w:i/>
+          <w:iCs/>
+          <w:lang w:val="en-US"/>
+        </w:rPr>
+      </w:pPr>
+      <w:r>
+        <w:rPr>
+          <w:i w:val="0"/>
+          <w:iCs w:val="0"/>
+          <w:lang w:val="en-US"/>
+        </w:rPr>
+        <w:t>De gebruiker kan in de ruimte rondbewegen en planeten van meerdere perspectieven bekijken</w:t>
+      </w:r>
+    </w:p>
+    <w:p>
+      <w:pPr>
+        <w:pStyle w:val="12"/>
+        <w:numPr>
+          <w:ilvl w:val="0"/>
+          <w:numId w:val="2"/>
+        </w:numPr>
+        <w:spacing w:after="0" w:line="240" w:lineRule="auto"/>
+        <w:ind w:left="420" w:leftChars="0" w:hanging="420" w:firstLineChars="0"/>
+        <w:rPr>
+          <w:i/>
+          <w:iCs/>
+          <w:lang w:val="en-US"/>
+        </w:rPr>
+      </w:pPr>
+      <w:r>
+        <w:rPr>
+          <w:i w:val="0"/>
+          <w:iCs w:val="0"/>
+          <w:lang w:val="nl-NL"/>
+        </w:rPr>
+        <w:t>Saturnus moet ook ringen hebben</w:t>
+      </w:r>
+    </w:p>
+    <w:p>
+      <w:pPr>
+        <w:pStyle w:val="12"/>
+        <w:numPr>
+          <w:ilvl w:val="0"/>
+          <w:numId w:val="2"/>
+        </w:numPr>
+        <w:spacing w:after="0" w:line="240" w:lineRule="auto"/>
+        <w:ind w:left="420" w:leftChars="0" w:hanging="420" w:firstLineChars="0"/>
+        <w:rPr>
+          <w:i/>
+          <w:iCs/>
+          <w:lang w:val="en-US"/>
+        </w:rPr>
+      </w:pPr>
+      <w:r>
+        <w:rPr>
+          <w:i w:val="0"/>
+          <w:iCs w:val="0"/>
+          <w:lang w:val="nl-NL"/>
+        </w:rPr>
+        <w:t>De oppervlakte van alle planeten moeten ook diepte simuleren als ze belicht zijn zodat ze niet helemaal plat lijken</w:t>
+      </w:r>
+    </w:p>
+    <w:p>
+      <w:pPr>
+        <w:pStyle w:val="12"/>
+        <w:numPr>
+          <w:numId w:val="0"/>
+        </w:numPr>
+        <w:spacing w:after="0" w:line="240" w:lineRule="auto"/>
+        <w:rPr>
+          <w:i w:val="0"/>
+          <w:iCs w:val="0"/>
+          <w:lang w:val="nl-NL"/>
+        </w:rPr>
+      </w:pPr>
+    </w:p>
+    <w:p>
+      <w:pPr>
+        <w:pStyle w:val="12"/>
+        <w:numPr>
+          <w:numId w:val="0"/>
+        </w:numPr>
+        <w:spacing w:after="0" w:line="240" w:lineRule="auto"/>
+        <w:rPr>
+          <w:rFonts w:hint="default"/>
+          <w:i/>
+          <w:iCs/>
+          <w:lang w:val="nl-NL"/>
+        </w:rPr>
+      </w:pPr>
+      <w:r>
+        <w:rPr>
+          <w:i/>
+          <w:iCs/>
+          <w:lang w:val="nl-NL"/>
+        </w:rPr>
+        <w:t>Don</w:t>
+      </w:r>
+      <w:r>
+        <w:rPr>
+          <w:rFonts w:hint="default"/>
+          <w:i/>
+          <w:iCs/>
+          <w:lang w:val="nl-NL"/>
+        </w:rPr>
+        <w:t>’t haves:</w:t>
+      </w:r>
+    </w:p>
+    <w:p>
+      <w:pPr>
+        <w:pStyle w:val="12"/>
+        <w:numPr>
+          <w:ilvl w:val="0"/>
+          <w:numId w:val="2"/>
+        </w:numPr>
+        <w:spacing w:after="0" w:line="240" w:lineRule="auto"/>
+        <w:ind w:left="420" w:leftChars="0" w:hanging="420" w:firstLineChars="0"/>
+        <w:rPr>
+          <w:rFonts w:hint="default"/>
+          <w:i w:val="0"/>
+          <w:iCs w:val="0"/>
+          <w:lang w:val="nl-NL"/>
+        </w:rPr>
+      </w:pPr>
+      <w:r>
+        <w:rPr>
+          <w:rFonts w:hint="default"/>
+          <w:i w:val="0"/>
+          <w:iCs w:val="0"/>
+          <w:lang w:val="nl-NL"/>
+        </w:rPr>
+        <w:t>De planeten hoeven niet in een ellips om de zon draaien</w:t>
+      </w:r>
+    </w:p>
+    <w:p>
+      <w:pPr>
+        <w:pStyle w:val="12"/>
+        <w:numPr>
+          <w:ilvl w:val="0"/>
+          <w:numId w:val="2"/>
+        </w:numPr>
+        <w:spacing w:after="0" w:line="240" w:lineRule="auto"/>
+        <w:ind w:left="420" w:leftChars="0" w:hanging="420" w:firstLineChars="0"/>
+        <w:rPr>
+          <w:rFonts w:hint="default"/>
+          <w:i w:val="0"/>
+          <w:iCs w:val="0"/>
+          <w:lang w:val="nl-NL"/>
+        </w:rPr>
+      </w:pPr>
+      <w:r>
+        <w:rPr>
+          <w:rFonts w:hint="default"/>
+          <w:i w:val="0"/>
+          <w:iCs w:val="0"/>
+          <w:lang w:val="nl-NL"/>
+        </w:rPr>
+        <w:t>De draaisnelheden, afstanden, en aantal manen van de planeten hoeven niet nauwkeurig zijn met de werkelijkheid</w:t>
+      </w:r>
+    </w:p>
+    <w:p>
+      <w:pPr>
+        <w:pStyle w:val="12"/>
+        <w:numPr>
+          <w:numId w:val="0"/>
+        </w:numPr>
+        <w:spacing w:after="0" w:line="240" w:lineRule="auto"/>
+        <w:rPr>
+          <w:rFonts w:hint="default"/>
+          <w:i w:val="0"/>
+          <w:iCs w:val="0"/>
+          <w:lang w:val="nl-NL"/>
+        </w:rPr>
+      </w:pPr>
     </w:p>
     <w:p>
       <w:pPr>
@@ -1359,22 +2020,109 @@
         <w:jc w:val="both"/>
         <w:rPr>
           <w:rFonts w:ascii="Calibri" w:hAnsi="Calibri" w:eastAsia="Calibri" w:cs="Calibri"/>
-          <w:b/>
-          <w:bCs/>
-          <w:i/>
-          <w:iCs/>
-          <w:sz w:val="24"/>
-          <w:szCs w:val="24"/>
-          <w:lang w:val="nl-NL"/>
-        </w:rPr>
-      </w:pPr>
-    </w:p>
-    <w:p>
-      <w:pPr>
-        <w:bidi w:val="0"/>
-      </w:pPr>
-      <w:r>
-        <w:br w:type="page"/>
+          <w:b w:val="0"/>
+          <w:bCs w:val="0"/>
+          <w:i w:val="0"/>
+          <w:iCs w:val="0"/>
+          <w:sz w:val="24"/>
+          <w:szCs w:val="24"/>
+          <w:lang w:val="en-US"/>
+        </w:rPr>
+      </w:pPr>
+      <w:r>
+        <w:rPr>
+          <w:rFonts w:ascii="Calibri" w:hAnsi="Calibri" w:eastAsia="Calibri" w:cs="Calibri"/>
+          <w:b w:val="0"/>
+          <w:bCs w:val="0"/>
+          <w:i w:val="0"/>
+          <w:iCs w:val="0"/>
+          <w:sz w:val="24"/>
+          <w:szCs w:val="24"/>
+          <w:lang w:val="en-US"/>
+        </w:rPr>
+        <w:t>Daarbij horen de volgende deelvragen:</w:t>
+      </w:r>
+    </w:p>
+    <w:p>
+      <w:pPr>
+        <w:numPr>
+          <w:ilvl w:val="0"/>
+          <w:numId w:val="3"/>
+        </w:numPr>
+        <w:bidi w:val="0"/>
+        <w:ind w:left="420" w:leftChars="0" w:hanging="420" w:firstLineChars="0"/>
+        <w:jc w:val="both"/>
+        <w:rPr>
+          <w:rFonts w:ascii="Calibri" w:hAnsi="Calibri" w:eastAsia="Calibri" w:cs="Calibri"/>
+          <w:b w:val="0"/>
+          <w:bCs w:val="0"/>
+          <w:sz w:val="24"/>
+          <w:szCs w:val="24"/>
+          <w:lang w:val="nl-NL"/>
+        </w:rPr>
+      </w:pPr>
+      <w:r>
+        <w:rPr>
+          <w:rFonts w:ascii="Calibri" w:hAnsi="Calibri" w:eastAsia="Calibri" w:cs="Calibri"/>
+          <w:b w:val="0"/>
+          <w:bCs w:val="0"/>
+          <w:sz w:val="24"/>
+          <w:szCs w:val="24"/>
+          <w:lang w:val="nl-NL"/>
+        </w:rPr>
+        <w:t>Hoe kan je een planetoïde in OpenGL afbeelden?</w:t>
+      </w:r>
+    </w:p>
+    <w:p>
+      <w:pPr>
+        <w:numPr>
+          <w:ilvl w:val="0"/>
+          <w:numId w:val="3"/>
+        </w:numPr>
+        <w:bidi w:val="0"/>
+        <w:ind w:left="420" w:leftChars="0" w:hanging="420" w:firstLineChars="0"/>
+        <w:jc w:val="both"/>
+        <w:rPr>
+          <w:rFonts w:ascii="Calibri" w:hAnsi="Calibri" w:eastAsia="Calibri" w:cs="Calibri"/>
+          <w:b w:val="0"/>
+          <w:bCs w:val="0"/>
+          <w:sz w:val="24"/>
+          <w:szCs w:val="24"/>
+          <w:lang w:val="nl-NL"/>
+        </w:rPr>
+      </w:pPr>
+      <w:r>
+        <w:rPr>
+          <w:rFonts w:ascii="Calibri" w:hAnsi="Calibri" w:eastAsia="Calibri" w:cs="Calibri"/>
+          <w:b w:val="0"/>
+          <w:bCs w:val="0"/>
+          <w:sz w:val="24"/>
+          <w:szCs w:val="24"/>
+          <w:lang w:val="nl-NL"/>
+        </w:rPr>
+        <w:t xml:space="preserve">Hoe kun je objecten in OpenGL belichten en schaduwen laten werpen? </w:t>
+      </w:r>
+    </w:p>
+    <w:p>
+      <w:pPr>
+        <w:numPr>
+          <w:ilvl w:val="0"/>
+          <w:numId w:val="3"/>
+        </w:numPr>
+        <w:bidi w:val="0"/>
+        <w:ind w:left="420" w:leftChars="0" w:hanging="420" w:firstLineChars="0"/>
+        <w:jc w:val="both"/>
+      </w:pPr>
+      <w:r>
+        <w:rPr>
+          <w:rFonts w:ascii="Calibri" w:hAnsi="Calibri" w:eastAsia="Calibri" w:cs="Calibri"/>
+          <w:b w:val="0"/>
+          <w:bCs w:val="0"/>
+          <w:sz w:val="24"/>
+          <w:szCs w:val="24"/>
+          <w:lang w:val="nl-NL"/>
+        </w:rPr>
+        <w:t>Hoe kun je een 3D object in OpenGL laten ronddraaien om een centraal punt?</w:t>
       </w:r>
     </w:p>
     <w:p>
@@ -2496,27 +3244,7 @@
             </w14:solidFill>
           </w14:textFill>
         </w:rPr>
-        <w:t>*</w:t>
-      </w:r>
-      <w:r>
-        <w:rPr>
-          <w:rFonts w:hAnsi="Arial" w:eastAsia="SimSun" w:cs="Arial" w:asciiTheme="minorAscii"/>
-          <w:i/>
-          <w:iCs/>
-          <w:caps w:val="0"/>
-          <w:color w:val="000000" w:themeColor="text1"/>
-          <w:spacing w:val="0"/>
-          <w:sz w:val="24"/>
-          <w:szCs w:val="24"/>
-          <w:shd w:val="clear" w:fill="FFFFFF"/>
-          <w:lang w:val="nl-NL"/>
-          <w14:textFill>
-            <w14:solidFill>
-              <w14:schemeClr w14:val="tx1"/>
-            </w14:solidFill>
-          </w14:textFill>
-        </w:rPr>
-        <w:t xml:space="preserve"> (sectorStep / sectorCount)</w:t>
+        <w:t>* (sectorStep / sectorCount)</w:t>
       </w:r>
     </w:p>
     <w:p>
@@ -3357,13 +4085,13 @@
     </w:p>
     <w:p>
       <w:pPr>
-        <w:pStyle w:val="11"/>
-        <w:bidi w:val="0"/>
-      </w:pPr>
-    </w:p>
-    <w:p>
-      <w:pPr>
-        <w:pStyle w:val="11"/>
+        <w:pStyle w:val="12"/>
+        <w:bidi w:val="0"/>
+      </w:pPr>
+    </w:p>
+    <w:p>
+      <w:pPr>
+        <w:pStyle w:val="12"/>
         <w:bidi w:val="0"/>
         <w:jc w:val="both"/>
         <w:rPr>
@@ -3381,7 +4109,7 @@
     </w:p>
     <w:p>
       <w:pPr>
-        <w:pStyle w:val="11"/>
+        <w:pStyle w:val="12"/>
         <w:bidi w:val="0"/>
         <w:jc w:val="both"/>
         <w:rPr>
@@ -3392,7 +4120,7 @@
     </w:p>
     <w:p>
       <w:pPr>
-        <w:pStyle w:val="11"/>
+        <w:pStyle w:val="12"/>
         <w:bidi w:val="0"/>
         <w:jc w:val="both"/>
         <w:rPr>
@@ -3410,7 +4138,7 @@
     </w:p>
     <w:p>
       <w:pPr>
-        <w:pStyle w:val="11"/>
+        <w:pStyle w:val="12"/>
         <w:bidi w:val="0"/>
         <w:jc w:val="both"/>
         <w:rPr>
@@ -3421,7 +4149,7 @@
     </w:p>
     <w:p>
       <w:pPr>
-        <w:pStyle w:val="11"/>
+        <w:pStyle w:val="12"/>
         <w:bidi w:val="0"/>
         <w:spacing w:before="0" w:beforeAutospacing="0" w:after="0" w:afterAutospacing="0" w:line="240" w:lineRule="auto"/>
         <w:ind w:left="0" w:right="0"/>
@@ -3440,7 +4168,7 @@
       </w:r>
       <w:r>
         <w:rPr>
-          <w:rStyle w:val="6"/>
+          <w:rStyle w:val="7"/>
           <w:sz w:val="24"/>
           <w:szCs w:val="24"/>
         </w:rPr>
@@ -3471,7 +4199,7 @@
     </w:p>
     <w:p>
       <w:pPr>
-        <w:pStyle w:val="11"/>
+        <w:pStyle w:val="12"/>
         <w:bidi w:val="0"/>
         <w:spacing w:before="0" w:beforeAutospacing="0" w:after="0" w:afterAutospacing="0" w:line="240" w:lineRule="auto"/>
         <w:ind w:left="0" w:right="0"/>
@@ -3484,7 +4212,7 @@
     </w:p>
     <w:p>
       <w:pPr>
-        <w:pStyle w:val="11"/>
+        <w:pStyle w:val="12"/>
         <w:bidi w:val="0"/>
         <w:spacing w:before="0" w:beforeAutospacing="0" w:after="0" w:afterAutospacing="0" w:line="240" w:lineRule="auto"/>
         <w:ind w:left="0" w:right="0"/>
@@ -3504,7 +4232,7 @@
     </w:p>
     <w:p>
       <w:pPr>
-        <w:pStyle w:val="11"/>
+        <w:pStyle w:val="12"/>
         <w:bidi w:val="0"/>
         <w:spacing w:before="0" w:beforeAutospacing="0" w:after="0" w:afterAutospacing="0" w:line="240" w:lineRule="auto"/>
         <w:ind w:left="0" w:right="0"/>
@@ -3517,7 +4245,7 @@
     </w:p>
     <w:p>
       <w:pPr>
-        <w:pStyle w:val="11"/>
+        <w:pStyle w:val="12"/>
         <w:bidi w:val="0"/>
         <w:spacing w:before="0" w:beforeAutospacing="0" w:after="0" w:afterAutospacing="0" w:line="240" w:lineRule="auto"/>
         <w:ind w:left="0" w:right="0"/>
@@ -3552,7 +4280,7 @@
     </w:p>
     <w:p>
       <w:pPr>
-        <w:pStyle w:val="11"/>
+        <w:pStyle w:val="12"/>
         <w:bidi w:val="0"/>
         <w:spacing w:before="0" w:beforeAutospacing="0" w:after="0" w:afterAutospacing="0" w:line="240" w:lineRule="auto"/>
         <w:ind w:left="0" w:right="0"/>
@@ -3565,7 +4293,7 @@
     </w:p>
     <w:p>
       <w:pPr>
-        <w:pStyle w:val="11"/>
+        <w:pStyle w:val="12"/>
         <w:bidi w:val="0"/>
         <w:spacing w:before="0" w:beforeAutospacing="0" w:after="0" w:afterAutospacing="0" w:line="240" w:lineRule="auto"/>
         <w:ind w:left="0" w:right="0"/>
@@ -3585,7 +4313,7 @@
     </w:p>
     <w:p>
       <w:pPr>
-        <w:pStyle w:val="11"/>
+        <w:pStyle w:val="12"/>
         <w:bidi w:val="0"/>
         <w:spacing w:before="0" w:beforeAutospacing="0" w:after="0" w:afterAutospacing="0" w:line="240" w:lineRule="auto"/>
         <w:ind w:left="0" w:right="0"/>
@@ -3598,7 +4326,7 @@
     </w:p>
     <w:p>
       <w:pPr>
-        <w:pStyle w:val="11"/>
+        <w:pStyle w:val="12"/>
         <w:bidi w:val="0"/>
         <w:spacing w:before="0" w:beforeAutospacing="0" w:after="0" w:afterAutospacing="0" w:line="240" w:lineRule="auto"/>
         <w:ind w:left="0" w:right="0"/>
@@ -3618,7 +4346,7 @@
     </w:p>
     <w:p>
       <w:pPr>
-        <w:pStyle w:val="11"/>
+        <w:pStyle w:val="12"/>
         <w:bidi w:val="0"/>
         <w:spacing w:before="0" w:beforeAutospacing="0" w:after="0" w:afterAutospacing="0" w:line="240" w:lineRule="auto"/>
         <w:ind w:left="0" w:right="0"/>
@@ -3631,7 +4359,7 @@
     </w:p>
     <w:p>
       <w:pPr>
-        <w:pStyle w:val="11"/>
+        <w:pStyle w:val="12"/>
         <w:bidi w:val="0"/>
         <w:spacing w:before="0" w:beforeAutospacing="0" w:after="0" w:afterAutospacing="0" w:line="240" w:lineRule="auto"/>
         <w:ind w:left="0" w:right="0"/>
@@ -3667,7 +4395,7 @@
     </w:p>
     <w:p>
       <w:pPr>
-        <w:pStyle w:val="11"/>
+        <w:pStyle w:val="12"/>
         <w:bidi w:val="0"/>
         <w:spacing w:before="0" w:beforeAutospacing="0" w:after="0" w:afterAutospacing="0" w:line="240" w:lineRule="auto"/>
         <w:ind w:left="0" w:right="0"/>
@@ -3680,7 +4408,7 @@
     </w:p>
     <w:p>
       <w:pPr>
-        <w:pStyle w:val="11"/>
+        <w:pStyle w:val="12"/>
         <w:bidi w:val="0"/>
         <w:spacing w:before="0" w:beforeAutospacing="0" w:after="0" w:afterAutospacing="0" w:line="240" w:lineRule="auto"/>
         <w:ind w:left="0" w:right="0"/>
@@ -3689,23 +4417,138 @@
           <w:sz w:val="24"/>
           <w:szCs w:val="24"/>
         </w:rPr>
-      </w:pPr>
-    </w:p>
-    <w:p>
-      <w:pPr>
-        <w:bidi w:val="0"/>
-      </w:pPr>
-      <w:r>
-        <w:br w:type="page"/>
-      </w:r>
+        <w:sectPr>
+          <w:footerReference r:id="rId8" w:type="first"/>
+          <w:footerReference r:id="rId7" w:type="default"/>
+          <w:pgSz w:w="11906" w:h="16838"/>
+          <w:pgMar w:top="1440" w:right="1440" w:bottom="1440" w:left="1440" w:header="708" w:footer="708" w:gutter="0"/>
+          <w:pgNumType w:fmt="decimal" w:start="1"/>
+          <w:cols w:space="708" w:num="1"/>
+          <w:titlePg/>
+          <w:docGrid w:linePitch="360" w:charSpace="0"/>
+        </w:sectPr>
+      </w:pPr>
     </w:p>
     <w:p>
       <w:pPr>
         <w:pStyle w:val="2"/>
-        <w:bidi w:val="0"/>
-      </w:pPr>
-      <w:r>
-        <w:t>7- Bronvermelding</w:t>
+        <w:rPr>
+          <w:lang w:val="nl-NL"/>
+        </w:rPr>
+      </w:pPr>
+      <w:r>
+        <w:rPr>
+          <w:lang w:val="nl-NL"/>
+        </w:rPr>
+        <w:t>7 - Reflectie</w:t>
+      </w:r>
+    </w:p>
+    <w:p>
+      <w:pPr>
+        <w:pStyle w:val="12"/>
+        <w:rPr>
+          <w:lang w:val="nl-NL"/>
+        </w:rPr>
+      </w:pPr>
+    </w:p>
+    <w:p>
+      <w:pPr>
+        <w:pStyle w:val="12"/>
+        <w:jc w:val="both"/>
+        <w:rPr>
+          <w:rFonts w:hint="default"/>
+          <w:sz w:val="24"/>
+          <w:szCs w:val="24"/>
+          <w:lang w:val="en-US"/>
+        </w:rPr>
+      </w:pPr>
+      <w:r>
+        <w:rPr>
+          <w:sz w:val="24"/>
+          <w:szCs w:val="24"/>
+          <w:lang w:val="nl-NL"/>
+        </w:rPr>
+        <w:t xml:space="preserve">Achteraf gezien bleek het nogal lastig om een onderzoek te schrijven over een minoronderwerp  zonder sterke maatschappelijke relevantie of van tevoren gedefiniëerde stakeholders. Dit onderwerp had ik vooral gekozen omdat ik mij zelf in OpenGL meer wou verdiepen, maar pas te laat realiseerde ik me pas dat onderzoek voornamelijk gedaan is in opdracht van anderen. Vandaar dat de hoofd- en deelvragen zich voornamelijk richtten op een implementatie-niveau </w:t>
+      </w:r>
+      <w:r>
+        <w:rPr>
+          <w:sz w:val="24"/>
+          <w:szCs w:val="24"/>
+          <w:lang w:val="en-US"/>
+        </w:rPr>
+        <w:t>van de technische details voor de programmeur zelf in plaats van vragen waar een opdrachtgever  zelf iets aan zou hebben. Uiteindelijk versmalde deze richting de scope van het onderzoek, waardoor het zich slechts over heel specifieke onderwerpen richtte</w:t>
+      </w:r>
+      <w:r>
+        <w:rPr>
+          <w:rFonts w:hint="default"/>
+          <w:sz w:val="24"/>
+          <w:szCs w:val="24"/>
+          <w:lang w:val="en-US"/>
+        </w:rPr>
+        <w:t>.</w:t>
+      </w:r>
+    </w:p>
+    <w:p>
+      <w:pPr>
+        <w:pStyle w:val="12"/>
+        <w:jc w:val="both"/>
+        <w:rPr>
+          <w:rFonts w:hint="default"/>
+          <w:sz w:val="24"/>
+          <w:szCs w:val="24"/>
+          <w:lang w:val="en-US"/>
+        </w:rPr>
+      </w:pPr>
+    </w:p>
+    <w:p>
+      <w:pPr>
+        <w:pStyle w:val="12"/>
+        <w:jc w:val="both"/>
+        <w:rPr>
+          <w:rFonts w:hint="default"/>
+          <w:sz w:val="24"/>
+          <w:szCs w:val="24"/>
+          <w:lang w:val="en-US"/>
+        </w:rPr>
+        <w:sectPr>
+          <w:pgSz w:w="11906" w:h="16838"/>
+          <w:pgMar w:top="1440" w:right="1440" w:bottom="1440" w:left="1440" w:header="708" w:footer="708" w:gutter="0"/>
+          <w:pgNumType w:fmt="decimal"/>
+          <w:cols w:space="708" w:num="1"/>
+          <w:titlePg/>
+          <w:docGrid w:linePitch="360" w:charSpace="0"/>
+        </w:sectPr>
+      </w:pPr>
+      <w:r>
+        <w:rPr>
+          <w:rFonts w:hint="default"/>
+          <w:sz w:val="24"/>
+          <w:szCs w:val="24"/>
+          <w:lang w:val="en-US"/>
+        </w:rPr>
+        <w:t xml:space="preserve">Het gepleegde onderzoek hier had eerlijk gezegd eerder een stap moeten geweest voor een groter onderzoek, bijvoorbeeld voor een deelvraag voor geschikte tools voor het afbeelden van een zonnestelsel. Als globaal onderwerp zou het project hebben kunnen gaan over het maken van een 3D-simulatie van het zonnestelsel voor gebruik in een basisschool bijvoorbeeld, waarbij ook nog deelvragen over gebruikersvriendelijkheid en de educatieve waarde van het programma zelf gesteld konden worden. </w:t>
+      </w:r>
+      <w:bookmarkStart w:id="0" w:name="_GoBack"/>
+      <w:bookmarkEnd w:id="0"/>
+    </w:p>
+    <w:p>
+      <w:pPr>
+        <w:bidi w:val="0"/>
+      </w:pPr>
+    </w:p>
+    <w:p>
+      <w:pPr>
+        <w:pStyle w:val="2"/>
+        <w:bidi w:val="0"/>
+      </w:pPr>
+      <w:r>
+        <w:rPr>
+          <w:lang w:val="en-US"/>
+        </w:rPr>
+        <w:t xml:space="preserve">8 </w:t>
+      </w:r>
+      <w:r>
+        <w:t>- Bronvermelding</w:t>
       </w:r>
     </w:p>
     <w:p>
@@ -3765,7 +4608,7 @@
       </w:r>
       <w:r>
         <w:rPr>
-          <w:rStyle w:val="7"/>
+          <w:rStyle w:val="8"/>
           <w:rFonts w:ascii="Calibri" w:hAnsi="Calibri" w:eastAsia="Calibri" w:cs="Calibri"/>
           <w:sz w:val="22"/>
           <w:szCs w:val="22"/>
@@ -3775,7 +4618,7 @@
       </w:r>
       <w:r>
         <w:rPr>
-          <w:rStyle w:val="7"/>
+          <w:rStyle w:val="8"/>
           <w:rFonts w:ascii="Calibri" w:hAnsi="Calibri" w:eastAsia="Calibri" w:cs="Calibri"/>
           <w:sz w:val="22"/>
           <w:szCs w:val="22"/>
@@ -3816,7 +4659,7 @@
       </w:r>
       <w:r>
         <w:rPr>
-          <w:rStyle w:val="7"/>
+          <w:rStyle w:val="8"/>
           <w:rFonts w:ascii="Calibri" w:hAnsi="Calibri" w:eastAsia="Calibri" w:cs="Calibri"/>
           <w:sz w:val="22"/>
           <w:szCs w:val="22"/>
@@ -3826,7 +4669,7 @@
       </w:r>
       <w:r>
         <w:rPr>
-          <w:rStyle w:val="7"/>
+          <w:rStyle w:val="8"/>
           <w:rFonts w:ascii="Calibri" w:hAnsi="Calibri" w:eastAsia="Calibri" w:cs="Calibri"/>
           <w:sz w:val="22"/>
           <w:szCs w:val="22"/>
@@ -3838,6 +4681,13 @@
     <w:p>
       <w:pPr>
         <w:bidi w:val="0"/>
+        <w:rPr>
+          <w:rStyle w:val="8"/>
+          <w:rFonts w:ascii="Calibri" w:hAnsi="Calibri" w:eastAsia="Calibri" w:cs="Calibri"/>
+          <w:sz w:val="22"/>
+          <w:szCs w:val="22"/>
+          <w:lang w:val="nl-NL"/>
+        </w:rPr>
       </w:pPr>
       <w:r>
         <w:rPr>
@@ -3879,7 +4729,7 @@
       </w:r>
       <w:r>
         <w:rPr>
-          <w:rStyle w:val="7"/>
+          <w:rStyle w:val="8"/>
           <w:rFonts w:ascii="Calibri" w:hAnsi="Calibri" w:eastAsia="Calibri" w:cs="Calibri"/>
           <w:sz w:val="22"/>
           <w:szCs w:val="22"/>
@@ -3889,7 +4739,7 @@
       </w:r>
       <w:r>
         <w:rPr>
-          <w:rStyle w:val="7"/>
+          <w:rStyle w:val="8"/>
           <w:rFonts w:ascii="Calibri" w:hAnsi="Calibri" w:eastAsia="Calibri" w:cs="Calibri"/>
           <w:sz w:val="22"/>
           <w:szCs w:val="22"/>
@@ -3901,42 +4751,150 @@
     <w:p>
       <w:pPr>
         <w:bidi w:val="0"/>
-      </w:pPr>
-      <w:r>
-        <w:t xml:space="preserve">FxMercenary (2011, 22 mei). </w:t>
-      </w:r>
-      <w:r>
-        <w:rPr>
+        <w:rPr>
+          <w:rStyle w:val="8"/>
+          <w:rFonts w:ascii="Calibri" w:hAnsi="Calibri" w:eastAsia="Calibri" w:cs="Calibri"/>
+          <w:sz w:val="22"/>
+          <w:szCs w:val="22"/>
+          <w:lang w:val="nl-NL"/>
+        </w:rPr>
+      </w:pPr>
+      <w:r>
+        <w:rPr>
+          <w:rStyle w:val="8"/>
+          <w:rFonts w:asciiTheme="minorAscii" w:hAnsiTheme="minorAscii" w:eastAsiaTheme="minorAscii" w:cstheme="minorAscii"/>
+          <w:color w:val="000000" w:themeColor="text1"/>
+          <w:sz w:val="22"/>
+          <w:szCs w:val="22"/>
+          <w:u w:val="none"/>
+          <w:lang w:val="en-US"/>
+          <w14:textFill>
+            <w14:solidFill>
+              <w14:schemeClr w14:val="tx1"/>
+            </w14:solidFill>
+          </w14:textFill>
+        </w:rPr>
+        <w:t xml:space="preserve">Franco, J. (2016, 8 november). </w:t>
+      </w:r>
+      <w:r>
+        <w:rPr>
+          <w:rStyle w:val="8"/>
+          <w:rFonts w:asciiTheme="minorAscii" w:hAnsiTheme="minorAscii" w:eastAsiaTheme="minorAscii" w:cstheme="minorAscii"/>
           <w:i/>
           <w:iCs/>
-        </w:rPr>
-        <w:t xml:space="preserve">3DFX: List of Games That Utilize 3DFX Glide API </w:t>
-      </w:r>
-      <w:r>
-        <w:t xml:space="preserve">[Online Forum Bericht]. Bericht geplaatst op </w:t>
-      </w:r>
-      <w:r>
-        <w:fldChar w:fldCharType="begin"/>
-      </w:r>
-      <w:r>
-        <w:instrText xml:space="preserve"> HYPERLINK "https://forum.digitpress.com/forum/showthread.php?153891-3DFX-List-of-Games-that-utilize-3DFX-Glide-API" \h </w:instrText>
-      </w:r>
-      <w:r>
-        <w:fldChar w:fldCharType="separate"/>
-      </w:r>
-      <w:r>
-        <w:rPr>
-          <w:rStyle w:val="7"/>
-          <w:rFonts w:ascii="Calibri" w:hAnsi="Calibri" w:eastAsia="Calibri" w:cs="Calibri"/>
+          <w:color w:val="000000" w:themeColor="text1"/>
           <w:sz w:val="22"/>
           <w:szCs w:val="22"/>
+          <w:u w:val="none"/>
+          <w:lang w:val="en-US"/>
+          <w14:textFill>
+            <w14:solidFill>
+              <w14:schemeClr w14:val="tx1"/>
+            </w14:solidFill>
+          </w14:textFill>
+        </w:rPr>
+        <w:t>Why are AAA video game developers making their own engines?</w:t>
+      </w:r>
+      <w:r>
+        <w:rPr>
+          <w:rStyle w:val="8"/>
+          <w:rFonts w:asciiTheme="minorAscii" w:hAnsiTheme="minorAscii" w:eastAsiaTheme="minorAscii" w:cstheme="minorAscii"/>
+          <w:i w:val="0"/>
+          <w:iCs w:val="0"/>
+          <w:color w:val="000000" w:themeColor="text1"/>
+          <w:sz w:val="22"/>
+          <w:szCs w:val="22"/>
+          <w:u w:val="none"/>
+          <w:lang w:val="en-US"/>
+          <w14:textFill>
+            <w14:solidFill>
+              <w14:schemeClr w14:val="tx1"/>
+            </w14:solidFill>
+          </w14:textFill>
+        </w:rPr>
+        <w:t xml:space="preserve"> Geraadpleegd op 10 juni 2019, van </w:t>
+      </w:r>
+      <w:r>
+        <w:rPr>
+          <w:rFonts w:hAnsi="SimSun" w:eastAsia="SimSun" w:cs="SimSun" w:asciiTheme="minorAscii"/>
+          <w:sz w:val="24"/>
+          <w:szCs w:val="24"/>
+        </w:rPr>
+        <w:fldChar w:fldCharType="begin"/>
+      </w:r>
+      <w:r>
+        <w:rPr>
+          <w:rFonts w:hAnsi="SimSun" w:eastAsia="SimSun" w:cs="SimSun" w:asciiTheme="minorAscii"/>
+          <w:sz w:val="24"/>
+          <w:szCs w:val="24"/>
+        </w:rPr>
+        <w:instrText xml:space="preserve"> HYPERLINK "https://www.quora.com/Why-are-AAA-video-game-developers-making-their-own-engines" </w:instrText>
+      </w:r>
+      <w:r>
+        <w:rPr>
+          <w:rFonts w:hAnsi="SimSun" w:eastAsia="SimSun" w:cs="SimSun" w:asciiTheme="minorAscii"/>
+          <w:sz w:val="24"/>
+          <w:szCs w:val="24"/>
+        </w:rPr>
+        <w:fldChar w:fldCharType="separate"/>
+      </w:r>
+      <w:r>
+        <w:rPr>
+          <w:rStyle w:val="8"/>
+          <w:rFonts w:hAnsi="SimSun" w:eastAsia="SimSun" w:cs="SimSun" w:asciiTheme="minorAscii"/>
+          <w:sz w:val="24"/>
+          <w:szCs w:val="24"/>
+        </w:rPr>
+        <w:t>https://www.quora.com/Why-are-AAA-video-game-developers-making-their-own-engines</w:t>
+      </w:r>
+      <w:r>
+        <w:rPr>
+          <w:rFonts w:hAnsi="SimSun" w:eastAsia="SimSun" w:cs="SimSun" w:asciiTheme="minorAscii"/>
+          <w:sz w:val="24"/>
+          <w:szCs w:val="24"/>
+        </w:rPr>
+        <w:fldChar w:fldCharType="end"/>
+      </w:r>
+    </w:p>
+    <w:p>
+      <w:pPr>
+        <w:bidi w:val="0"/>
+      </w:pPr>
+      <w:r>
+        <w:t xml:space="preserve">FxMercenary (2011, 22 mei). </w:t>
+      </w:r>
+      <w:r>
+        <w:rPr>
+          <w:i/>
+          <w:iCs/>
+        </w:rPr>
+        <w:t xml:space="preserve">3DFX: List of Games That Utilize 3DFX Glide API </w:t>
+      </w:r>
+      <w:r>
+        <w:t xml:space="preserve">[Online Forum Bericht]. Bericht geplaatst op </w:t>
+      </w:r>
+      <w:r>
+        <w:fldChar w:fldCharType="begin"/>
+      </w:r>
+      <w:r>
+        <w:instrText xml:space="preserve"> HYPERLINK "https://forum.digitpress.com/forum/showthread.php?153891-3DFX-List-of-Games-that-utilize-3DFX-Glide-API" \h </w:instrText>
+      </w:r>
+      <w:r>
+        <w:fldChar w:fldCharType="separate"/>
+      </w:r>
+      <w:r>
+        <w:rPr>
+          <w:rStyle w:val="8"/>
+          <w:rFonts w:ascii="Calibri" w:hAnsi="Calibri" w:eastAsia="Calibri" w:cs="Calibri"/>
+          <w:sz w:val="22"/>
+          <w:szCs w:val="22"/>
           <w:lang w:val="nl-NL"/>
         </w:rPr>
         <w:t>https://forum.digitpress.com/forum/showthread.php?153891-3DFX-List-of-Games-that-utilize-3DFX-Glide-API</w:t>
       </w:r>
       <w:r>
         <w:rPr>
-          <w:rStyle w:val="7"/>
+          <w:rStyle w:val="8"/>
           <w:rFonts w:ascii="Calibri" w:hAnsi="Calibri" w:eastAsia="Calibri" w:cs="Calibri"/>
           <w:sz w:val="22"/>
           <w:szCs w:val="22"/>
@@ -4002,7 +4960,7 @@
       </w:r>
       <w:r>
         <w:rPr>
-          <w:rStyle w:val="7"/>
+          <w:rStyle w:val="8"/>
           <w:rFonts w:ascii="Calibri" w:hAnsi="Calibri" w:eastAsia="Calibri" w:cs="Calibri"/>
           <w:sz w:val="22"/>
           <w:szCs w:val="22"/>
@@ -4012,7 +4970,7 @@
       </w:r>
       <w:r>
         <w:rPr>
-          <w:rStyle w:val="7"/>
+          <w:rStyle w:val="8"/>
           <w:rFonts w:ascii="Calibri" w:hAnsi="Calibri" w:eastAsia="Calibri" w:cs="Calibri"/>
           <w:sz w:val="22"/>
           <w:szCs w:val="22"/>
@@ -4025,7 +4983,13 @@
       <w:pPr>
         <w:bidi w:val="0"/>
         <w:rPr>
+          <w:rStyle w:val="8"/>
           <w:rFonts w:asciiTheme="minorAscii" w:hAnsiTheme="minorAscii" w:eastAsiaTheme="minorAscii" w:cstheme="minorAscii"/>
+          <w:color w:val="0000FF"/>
+          <w:sz w:val="22"/>
+          <w:szCs w:val="22"/>
+          <w:u w:val="single"/>
+          <w:lang w:val="nl-NL"/>
         </w:rPr>
       </w:pPr>
       <w:r>
@@ -4068,7 +5032,7 @@
       </w:r>
       <w:r>
         <w:rPr>
-          <w:rStyle w:val="7"/>
+          <w:rStyle w:val="8"/>
           <w:rFonts w:asciiTheme="minorAscii" w:hAnsiTheme="minorAscii" w:eastAsiaTheme="minorAscii" w:cstheme="minorAscii"/>
           <w:color w:val="0000FF"/>
           <w:sz w:val="22"/>
@@ -4080,7 +5044,7 @@
       </w:r>
       <w:r>
         <w:rPr>
-          <w:rStyle w:val="7"/>
+          <w:rStyle w:val="8"/>
           <w:rFonts w:asciiTheme="minorAscii" w:hAnsiTheme="minorAscii" w:eastAsiaTheme="minorAscii" w:cstheme="minorAscii"/>
           <w:color w:val="0000FF"/>
           <w:sz w:val="22"/>
@@ -4143,7 +5107,7 @@
       </w:r>
       <w:r>
         <w:rPr>
-          <w:rStyle w:val="7"/>
+          <w:rStyle w:val="8"/>
           <w:rFonts w:ascii="Calibri" w:hAnsi="Calibri" w:eastAsia="Calibri" w:cs="Calibri"/>
           <w:sz w:val="22"/>
           <w:szCs w:val="22"/>
@@ -4153,7 +5117,7 @@
       </w:r>
       <w:r>
         <w:rPr>
-          <w:rStyle w:val="7"/>
+          <w:rStyle w:val="8"/>
           <w:rFonts w:ascii="Calibri" w:hAnsi="Calibri" w:eastAsia="Calibri" w:cs="Calibri"/>
           <w:sz w:val="22"/>
           <w:szCs w:val="22"/>
@@ -4209,7 +5173,7 @@
       </w:r>
       <w:r>
         <w:rPr>
-          <w:rStyle w:val="7"/>
+          <w:rStyle w:val="8"/>
           <w:rFonts w:asciiTheme="minorAscii" w:hAnsiTheme="minorAscii" w:eastAsiaTheme="minorAscii" w:cstheme="minorAscii"/>
           <w:color w:val="0000FF"/>
           <w:sz w:val="22"/>
@@ -4221,7 +5185,7 @@
       </w:r>
       <w:r>
         <w:rPr>
-          <w:rStyle w:val="7"/>
+          <w:rStyle w:val="8"/>
           <w:rFonts w:asciiTheme="minorAscii" w:hAnsiTheme="minorAscii" w:eastAsiaTheme="minorAscii" w:cstheme="minorAscii"/>
           <w:color w:val="0000FF"/>
           <w:sz w:val="22"/>
@@ -4284,7 +5248,7 @@
       </w:r>
       <w:r>
         <w:rPr>
-          <w:rStyle w:val="7"/>
+          <w:rStyle w:val="8"/>
           <w:rFonts w:ascii="Calibri" w:hAnsi="Calibri" w:eastAsia="Calibri" w:cs="Calibri"/>
           <w:sz w:val="22"/>
           <w:szCs w:val="22"/>
@@ -4294,7 +5258,7 @@
       </w:r>
       <w:r>
         <w:rPr>
-          <w:rStyle w:val="7"/>
+          <w:rStyle w:val="8"/>
           <w:rFonts w:ascii="Calibri" w:hAnsi="Calibri" w:eastAsia="Calibri" w:cs="Calibri"/>
           <w:sz w:val="22"/>
           <w:szCs w:val="22"/>
@@ -4400,7 +5364,7 @@
       </w:r>
       <w:r>
         <w:rPr>
-          <w:rStyle w:val="7"/>
+          <w:rStyle w:val="8"/>
           <w:rFonts w:ascii="Calibri" w:hAnsi="Calibri" w:eastAsia="Calibri" w:cs="Calibri"/>
           <w:color w:val="0000FF"/>
           <w:sz w:val="22"/>
@@ -4412,7 +5376,7 @@
       </w:r>
       <w:r>
         <w:rPr>
-          <w:rStyle w:val="7"/>
+          <w:rStyle w:val="8"/>
           <w:rFonts w:ascii="Calibri" w:hAnsi="Calibri" w:eastAsia="Calibri" w:cs="Calibri"/>
           <w:color w:val="0000FF"/>
           <w:sz w:val="22"/>
@@ -4476,7 +5440,7 @@
       </w:r>
       <w:r>
         <w:rPr>
-          <w:rStyle w:val="7"/>
+          <w:rStyle w:val="8"/>
           <w:rFonts w:ascii="Calibri" w:hAnsi="Calibri" w:eastAsia="Calibri" w:cs="Calibri"/>
           <w:sz w:val="22"/>
           <w:szCs w:val="22"/>
@@ -4486,7 +5450,7 @@
       </w:r>
       <w:r>
         <w:rPr>
-          <w:rStyle w:val="7"/>
+          <w:rStyle w:val="8"/>
           <w:rFonts w:ascii="Calibri" w:hAnsi="Calibri" w:eastAsia="Calibri" w:cs="Calibri"/>
           <w:sz w:val="22"/>
           <w:szCs w:val="22"/>
@@ -4513,9 +5477,15 @@
       </w:pPr>
       <w:r>
         <w:rPr>
-          <w:lang w:val="nl-NL"/>
-        </w:rPr>
-        <w:t>8 - Bijlagen</w:t>
+          <w:lang w:val="en-US"/>
+        </w:rPr>
+        <w:t>9</w:t>
+      </w:r>
+      <w:r>
+        <w:rPr>
+          <w:lang w:val="nl-NL"/>
+        </w:rPr>
+        <w:t xml:space="preserve"> - Bijlagen</w:t>
       </w:r>
     </w:p>
     <w:p>
@@ -4544,9 +5514,19 @@
           <w:bCs/>
           <w:sz w:val="24"/>
           <w:szCs w:val="24"/>
-          <w:lang w:val="nl-NL"/>
-        </w:rPr>
-        <w:t>8.1 Anatomie van een 3D model in OpenGL</w:t>
+          <w:lang w:val="en-US"/>
+        </w:rPr>
+        <w:t>9</w:t>
+      </w:r>
+      <w:r>
+        <w:rPr>
+          <w:b/>
+          <w:bCs/>
+          <w:sz w:val="24"/>
+          <w:szCs w:val="24"/>
+          <w:lang w:val="nl-NL"/>
+        </w:rPr>
+        <w:t>.1 Anatomie van een 3D model in OpenGL</w:t>
       </w:r>
     </w:p>
     <w:p>
@@ -4660,8 +5640,20 @@
           <w:iCs w:val="0"/>
           <w:sz w:val="24"/>
           <w:szCs w:val="24"/>
-        </w:rPr>
-        <w:t>8.2 Shaders</w:t>
+          <w:lang w:val="en-US"/>
+        </w:rPr>
+        <w:t>9</w:t>
+      </w:r>
+      <w:r>
+        <w:rPr>
+          <w:b/>
+          <w:bCs/>
+          <w:i w:val="0"/>
+          <w:iCs w:val="0"/>
+          <w:sz w:val="24"/>
+          <w:szCs w:val="24"/>
+        </w:rPr>
+        <w:t>.2 Shaders</w:t>
       </w:r>
     </w:p>
     <w:p>
@@ -4807,7 +5799,7 @@
     </w:p>
     <w:p>
       <w:pPr>
-        <w:pStyle w:val="11"/>
+        <w:pStyle w:val="12"/>
         <w:bidi w:val="0"/>
         <w:rPr>
           <w:rFonts w:ascii="Calibri" w:hAnsi="Calibri" w:eastAsia="Calibri" w:cs="Calibri"/>
@@ -4840,7 +5832,7 @@
     </w:p>
     <w:p>
       <w:pPr>
-        <w:pStyle w:val="11"/>
+        <w:pStyle w:val="12"/>
         <w:bidi w:val="0"/>
         <w:rPr>
           <w:rFonts w:ascii="Calibri" w:hAnsi="Calibri" w:eastAsia="Calibri" w:cs="Calibri"/>
@@ -4987,7 +5979,7 @@
     </w:p>
     <w:p>
       <w:pPr>
-        <w:pStyle w:val="11"/>
+        <w:pStyle w:val="12"/>
         <w:bidi w:val="0"/>
         <w:rPr>
           <w:rFonts w:ascii="Calibri" w:hAnsi="Calibri" w:eastAsia="Calibri" w:cs="Calibri"/>
@@ -5072,7 +6064,7 @@
     </w:p>
     <w:p>
       <w:pPr>
-        <w:pStyle w:val="11"/>
+        <w:pStyle w:val="12"/>
         <w:bidi w:val="0"/>
         <w:rPr>
           <w:rFonts w:ascii="Calibri" w:hAnsi="Calibri" w:eastAsia="Calibri" w:cs="Calibri"/>
@@ -5127,7 +6119,7 @@
     </w:p>
     <w:p>
       <w:pPr>
-        <w:pStyle w:val="11"/>
+        <w:pStyle w:val="12"/>
         <w:bidi w:val="0"/>
         <w:ind w:left="708" w:firstLine="0"/>
         <w:rPr>
@@ -5211,7 +6203,7 @@
     </w:p>
     <w:p>
       <w:pPr>
-        <w:pStyle w:val="11"/>
+        <w:pStyle w:val="12"/>
         <w:bidi w:val="0"/>
         <w:ind w:left="708" w:firstLine="0"/>
         <w:rPr>
@@ -5345,7 +6337,7 @@
     </w:p>
     <w:p>
       <w:pPr>
-        <w:pStyle w:val="11"/>
+        <w:pStyle w:val="12"/>
         <w:bidi w:val="0"/>
         <w:ind w:left="0" w:firstLine="0"/>
         <w:rPr>
@@ -5408,7 +6400,7 @@
     </w:p>
     <w:p>
       <w:pPr>
-        <w:pStyle w:val="11"/>
+        <w:pStyle w:val="12"/>
         <w:bidi w:val="0"/>
         <w:rPr>
           <w:rFonts w:ascii="Calibri" w:hAnsi="Calibri" w:eastAsia="Calibri" w:cs="Calibri"/>
@@ -5431,7 +6423,7 @@
     </w:p>
     <w:p>
       <w:pPr>
-        <w:pStyle w:val="11"/>
+        <w:pStyle w:val="12"/>
         <w:bidi w:val="0"/>
         <w:rPr>
           <w:rFonts w:ascii="Calibri" w:hAnsi="Calibri" w:eastAsia="Calibri" w:cs="Calibri"/>
@@ -5496,7 +6488,7 @@
     </w:p>
     <w:p>
       <w:pPr>
-        <w:pStyle w:val="11"/>
+        <w:pStyle w:val="12"/>
         <w:bidi w:val="0"/>
         <w:rPr>
           <w:rFonts w:ascii="Calibri" w:hAnsi="Calibri" w:eastAsia="Calibri" w:cs="Calibri"/>
@@ -5581,7 +6573,7 @@
     </w:p>
     <w:p>
       <w:pPr>
-        <w:pStyle w:val="11"/>
+        <w:pStyle w:val="12"/>
         <w:bidi w:val="0"/>
         <w:rPr>
           <w:rFonts w:ascii="Calibri" w:hAnsi="Calibri" w:eastAsia="Calibri" w:cs="Calibri"/>
@@ -5626,7 +6618,7 @@
     </w:p>
     <w:p>
       <w:pPr>
-        <w:pStyle w:val="11"/>
+        <w:pStyle w:val="12"/>
         <w:bidi w:val="0"/>
         <w:rPr>
           <w:rFonts w:ascii="Calibri" w:hAnsi="Calibri" w:eastAsia="Calibri" w:cs="Calibri"/>
@@ -5656,8 +6648,20 @@
           <w:iCs w:val="0"/>
           <w:sz w:val="24"/>
           <w:szCs w:val="24"/>
-        </w:rPr>
-        <w:t>8.3 Textures</w:t>
+          <w:lang w:val="en-US"/>
+        </w:rPr>
+        <w:t>9</w:t>
+      </w:r>
+      <w:r>
+        <w:rPr>
+          <w:b/>
+          <w:bCs/>
+          <w:i w:val="0"/>
+          <w:iCs w:val="0"/>
+          <w:sz w:val="24"/>
+          <w:szCs w:val="24"/>
+        </w:rPr>
+        <w:t>.3 Textures</w:t>
       </w:r>
     </w:p>
     <w:p>
@@ -5786,13 +6790,23 @@
           <w:bCs/>
           <w:sz w:val="24"/>
           <w:szCs w:val="24"/>
-        </w:rPr>
-        <w:t>8.4 Phong belichting</w:t>
-      </w:r>
-    </w:p>
-    <w:p>
-      <w:pPr>
-        <w:pStyle w:val="11"/>
+          <w:lang w:val="en-US"/>
+        </w:rPr>
+        <w:t>9</w:t>
+      </w:r>
+      <w:r>
+        <w:rPr>
+          <w:b/>
+          <w:bCs/>
+          <w:sz w:val="24"/>
+          <w:szCs w:val="24"/>
+        </w:rPr>
+        <w:t>.4 Phong belichting</w:t>
+      </w:r>
+    </w:p>
+    <w:p>
+      <w:pPr>
+        <w:pStyle w:val="12"/>
         <w:bidi w:val="0"/>
         <w:rPr>
           <w:sz w:val="28"/>
@@ -5809,17 +6823,17 @@
     </w:p>
     <w:p>
       <w:pPr>
-        <w:pStyle w:val="11"/>
-        <w:bidi w:val="0"/>
-        <w:rPr>
-          <w:sz w:val="24"/>
-          <w:szCs w:val="24"/>
-        </w:rPr>
-      </w:pPr>
-    </w:p>
-    <w:p>
-      <w:pPr>
-        <w:pStyle w:val="11"/>
+        <w:pStyle w:val="12"/>
+        <w:bidi w:val="0"/>
+        <w:rPr>
+          <w:sz w:val="24"/>
+          <w:szCs w:val="24"/>
+        </w:rPr>
+      </w:pPr>
+    </w:p>
+    <w:p>
+      <w:pPr>
+        <w:pStyle w:val="12"/>
         <w:bidi w:val="0"/>
         <w:jc w:val="center"/>
       </w:pPr>
@@ -5871,17 +6885,17 @@
     </w:p>
     <w:p>
       <w:pPr>
-        <w:pStyle w:val="11"/>
-        <w:bidi w:val="0"/>
-        <w:rPr>
-          <w:sz w:val="24"/>
-          <w:szCs w:val="24"/>
-        </w:rPr>
-      </w:pPr>
-    </w:p>
-    <w:p>
-      <w:pPr>
-        <w:pStyle w:val="11"/>
+        <w:pStyle w:val="12"/>
+        <w:bidi w:val="0"/>
+        <w:rPr>
+          <w:sz w:val="24"/>
+          <w:szCs w:val="24"/>
+        </w:rPr>
+      </w:pPr>
+    </w:p>
+    <w:p>
+      <w:pPr>
+        <w:pStyle w:val="12"/>
         <w:bidi w:val="0"/>
         <w:rPr>
           <w:b w:val="0"/>
@@ -5911,7 +6925,7 @@
     </w:p>
     <w:p>
       <w:pPr>
-        <w:pStyle w:val="11"/>
+        <w:pStyle w:val="12"/>
         <w:bidi w:val="0"/>
         <w:rPr>
           <w:i w:val="0"/>
@@ -5941,7 +6955,7 @@
     </w:p>
     <w:p>
       <w:pPr>
-        <w:pStyle w:val="11"/>
+        <w:pStyle w:val="12"/>
         <w:bidi w:val="0"/>
         <w:spacing w:before="0" w:beforeAutospacing="0" w:after="0" w:afterAutospacing="0" w:line="240" w:lineRule="auto"/>
         <w:ind w:left="0" w:right="0"/>
@@ -5974,7 +6988,7 @@
     </w:p>
     <w:p>
       <w:pPr>
-        <w:pStyle w:val="11"/>
+        <w:pStyle w:val="12"/>
         <w:bidi w:val="0"/>
         <w:spacing w:before="0" w:beforeAutospacing="0" w:after="0" w:afterAutospacing="0" w:line="240" w:lineRule="auto"/>
         <w:ind w:left="0" w:right="0"/>
@@ -5989,7 +7003,7 @@
     </w:p>
     <w:p>
       <w:pPr>
-        <w:pStyle w:val="11"/>
+        <w:pStyle w:val="12"/>
         <w:bidi w:val="0"/>
         <w:spacing w:before="0" w:beforeAutospacing="0" w:after="0" w:afterAutospacing="0" w:line="240" w:lineRule="auto"/>
         <w:ind w:left="0" w:right="0"/>
@@ -6013,7 +7027,7 @@
     </w:p>
     <w:p>
       <w:pPr>
-        <w:pStyle w:val="11"/>
+        <w:pStyle w:val="12"/>
         <w:bidi w:val="0"/>
         <w:spacing w:before="0" w:beforeAutospacing="0" w:after="0" w:afterAutospacing="0" w:line="240" w:lineRule="auto"/>
         <w:ind w:left="0" w:right="0"/>
@@ -6028,7 +7042,7 @@
     </w:p>
     <w:p>
       <w:pPr>
-        <w:pStyle w:val="11"/>
+        <w:pStyle w:val="12"/>
         <w:bidi w:val="0"/>
         <w:spacing w:before="0" w:beforeAutospacing="0" w:after="0" w:afterAutospacing="0" w:line="240" w:lineRule="auto"/>
         <w:ind w:left="0" w:right="0"/>
@@ -6052,7 +7066,7 @@
     </w:p>
     <w:p>
       <w:pPr>
-        <w:pStyle w:val="11"/>
+        <w:pStyle w:val="12"/>
         <w:bidi w:val="0"/>
         <w:spacing w:before="0" w:beforeAutospacing="0" w:after="0" w:afterAutospacing="0" w:line="240" w:lineRule="auto"/>
         <w:ind w:left="0" w:right="0"/>
@@ -6067,7 +7081,7 @@
     </w:p>
     <w:p>
       <w:pPr>
-        <w:pStyle w:val="11"/>
+        <w:pStyle w:val="12"/>
         <w:bidi w:val="0"/>
         <w:spacing w:before="0" w:beforeAutospacing="0" w:after="0" w:afterAutospacing="0" w:line="240" w:lineRule="auto"/>
         <w:ind w:left="0" w:right="0"/>
@@ -6091,7 +7105,7 @@
     </w:p>
     <w:p>
       <w:pPr>
-        <w:pStyle w:val="11"/>
+        <w:pStyle w:val="12"/>
         <w:bidi w:val="0"/>
         <w:spacing w:before="0" w:beforeAutospacing="0" w:after="0" w:afterAutospacing="0" w:line="240" w:lineRule="auto"/>
         <w:ind w:left="0" w:right="0"/>
@@ -6106,7 +7120,7 @@
     </w:p>
     <w:p>
       <w:pPr>
-        <w:pStyle w:val="11"/>
+        <w:pStyle w:val="12"/>
         <w:bidi w:val="0"/>
         <w:spacing w:before="0" w:beforeAutospacing="0" w:after="0" w:afterAutospacing="0" w:line="240" w:lineRule="auto"/>
         <w:ind w:left="0" w:right="0"/>
@@ -6130,7 +7144,7 @@
     </w:p>
     <w:p>
       <w:pPr>
-        <w:pStyle w:val="11"/>
+        <w:pStyle w:val="12"/>
         <w:bidi w:val="0"/>
         <w:spacing w:before="0" w:beforeAutospacing="0" w:after="0" w:afterAutospacing="0" w:line="240" w:lineRule="auto"/>
         <w:ind w:left="0" w:right="0"/>
@@ -6145,7 +7159,7 @@
     </w:p>
     <w:p>
       <w:pPr>
-        <w:pStyle w:val="11"/>
+        <w:pStyle w:val="12"/>
         <w:bidi w:val="0"/>
         <w:spacing w:before="0" w:beforeAutospacing="0" w:after="0" w:afterAutospacing="0" w:line="240" w:lineRule="auto"/>
         <w:ind w:left="0" w:right="0"/>
@@ -6162,7 +7176,7 @@
     </w:p>
     <w:p>
       <w:pPr>
-        <w:pStyle w:val="11"/>
+        <w:pStyle w:val="12"/>
         <w:bidi w:val="0"/>
         <w:spacing w:before="0" w:beforeAutospacing="0" w:after="0" w:afterAutospacing="0" w:line="240" w:lineRule="auto"/>
         <w:ind w:left="0" w:right="0"/>
@@ -6179,7 +7193,7 @@
     </w:p>
     <w:p>
       <w:pPr>
-        <w:pStyle w:val="11"/>
+        <w:pStyle w:val="12"/>
         <w:bidi w:val="0"/>
         <w:spacing w:before="0" w:beforeAutospacing="0" w:after="0" w:afterAutospacing="0" w:line="240" w:lineRule="auto"/>
         <w:ind w:left="0" w:right="0"/>
@@ -6196,7 +7210,7 @@
     </w:p>
     <w:p>
       <w:pPr>
-        <w:pStyle w:val="11"/>
+        <w:pStyle w:val="12"/>
         <w:bidi w:val="0"/>
         <w:spacing w:before="0" w:beforeAutospacing="0" w:after="0" w:afterAutospacing="0" w:line="240" w:lineRule="auto"/>
         <w:ind w:left="0" w:right="0"/>
@@ -6216,13 +7230,25 @@
           <w:iCs w:val="0"/>
           <w:sz w:val="24"/>
           <w:szCs w:val="24"/>
-        </w:rPr>
-        <w:t>8.5 Transformaties</w:t>
-      </w:r>
-    </w:p>
-    <w:p>
-      <w:pPr>
-        <w:pStyle w:val="11"/>
+          <w:lang w:val="en-US"/>
+        </w:rPr>
+        <w:t>9</w:t>
+      </w:r>
+      <w:r>
+        <w:rPr>
+          <w:b/>
+          <w:bCs/>
+          <w:i w:val="0"/>
+          <w:iCs w:val="0"/>
+          <w:sz w:val="24"/>
+          <w:szCs w:val="24"/>
+        </w:rPr>
+        <w:t>.5 Transformaties</w:t>
+      </w:r>
+    </w:p>
+    <w:p>
+      <w:pPr>
+        <w:pStyle w:val="12"/>
         <w:bidi w:val="0"/>
         <w:spacing w:before="0" w:beforeAutospacing="0" w:after="0" w:afterAutospacing="0" w:line="240" w:lineRule="auto"/>
         <w:ind w:left="0" w:right="0"/>
@@ -6239,7 +7265,7 @@
     </w:p>
     <w:p>
       <w:pPr>
-        <w:pStyle w:val="11"/>
+        <w:pStyle w:val="12"/>
         <w:bidi w:val="0"/>
         <w:spacing w:before="0" w:beforeAutospacing="0" w:after="0" w:afterAutospacing="0" w:line="240" w:lineRule="auto"/>
         <w:ind w:left="0" w:right="0"/>
@@ -6293,7 +7319,7 @@
     </w:p>
     <w:p>
       <w:pPr>
-        <w:pStyle w:val="11"/>
+        <w:pStyle w:val="12"/>
         <w:bidi w:val="0"/>
         <w:spacing w:before="0" w:beforeAutospacing="0" w:after="0" w:afterAutospacing="0" w:line="240" w:lineRule="auto"/>
         <w:ind w:left="0" w:right="0"/>
@@ -6310,7 +7336,7 @@
     </w:p>
     <w:p>
       <w:pPr>
-        <w:pStyle w:val="11"/>
+        <w:pStyle w:val="12"/>
         <w:bidi w:val="0"/>
         <w:spacing w:before="0" w:beforeAutospacing="0" w:after="0" w:afterAutospacing="0" w:line="240" w:lineRule="auto"/>
         <w:ind w:left="0" w:right="0"/>
@@ -6338,7 +7364,7 @@
     </w:p>
     <w:p>
       <w:pPr>
-        <w:pStyle w:val="11"/>
+        <w:pStyle w:val="12"/>
         <w:bidi w:val="0"/>
         <w:spacing w:before="0" w:beforeAutospacing="0" w:after="0" w:afterAutospacing="0" w:line="240" w:lineRule="auto"/>
         <w:ind w:left="0" w:right="0"/>
@@ -6355,7 +7381,7 @@
     </w:p>
     <w:p>
       <w:pPr>
-        <w:pStyle w:val="11"/>
+        <w:pStyle w:val="12"/>
         <w:bidi w:val="0"/>
         <w:spacing w:before="0" w:beforeAutospacing="0" w:after="0" w:afterAutospacing="0" w:line="240" w:lineRule="auto"/>
         <w:ind w:left="0" w:right="0"/>
@@ -6383,7 +7409,7 @@
     </w:p>
     <w:p>
       <w:pPr>
-        <w:pStyle w:val="11"/>
+        <w:pStyle w:val="12"/>
         <w:bidi w:val="0"/>
         <w:spacing w:before="0" w:beforeAutospacing="0" w:after="0" w:afterAutospacing="0" w:line="240" w:lineRule="auto"/>
         <w:ind w:left="0" w:right="0"/>
@@ -6400,7 +7426,7 @@
     </w:p>
     <w:p>
       <w:pPr>
-        <w:pStyle w:val="11"/>
+        <w:pStyle w:val="12"/>
         <w:bidi w:val="0"/>
         <w:spacing w:before="0" w:beforeAutospacing="0" w:after="0" w:afterAutospacing="0" w:line="240" w:lineRule="auto"/>
         <w:ind w:left="0" w:right="0"/>
@@ -6503,7 +7529,7 @@
     </w:p>
     <w:p>
       <w:pPr>
-        <w:pStyle w:val="11"/>
+        <w:pStyle w:val="12"/>
         <w:bidi w:val="0"/>
         <w:spacing w:before="0" w:beforeAutospacing="0" w:after="0" w:afterAutospacing="0" w:line="240" w:lineRule="auto"/>
         <w:ind w:left="0" w:right="0"/>
@@ -6520,7 +7546,7 @@
     </w:p>
     <w:p>
       <w:pPr>
-        <w:pStyle w:val="11"/>
+        <w:pStyle w:val="12"/>
         <w:bidi w:val="0"/>
         <w:spacing w:before="0" w:beforeAutospacing="0" w:after="0" w:afterAutospacing="0" w:line="240" w:lineRule="auto"/>
         <w:ind w:left="0" w:right="0"/>
@@ -6548,7 +7574,7 @@
     </w:p>
     <w:p>
       <w:pPr>
-        <w:pStyle w:val="11"/>
+        <w:pStyle w:val="12"/>
         <w:bidi w:val="0"/>
         <w:spacing w:before="0" w:beforeAutospacing="0" w:after="0" w:afterAutospacing="0" w:line="240" w:lineRule="auto"/>
         <w:ind w:left="0" w:right="0"/>
@@ -6565,7 +7591,7 @@
     </w:p>
     <w:p>
       <w:pPr>
-        <w:pStyle w:val="11"/>
+        <w:pStyle w:val="12"/>
         <w:bidi w:val="0"/>
         <w:spacing w:before="0" w:beforeAutospacing="0" w:after="0" w:afterAutospacing="0" w:line="240" w:lineRule="auto"/>
         <w:ind w:left="0" w:right="0"/>
@@ -6623,7 +7649,7 @@
     </w:p>
     <w:p>
       <w:pPr>
-        <w:pStyle w:val="11"/>
+        <w:pStyle w:val="12"/>
         <w:bidi w:val="0"/>
         <w:spacing w:before="0" w:beforeAutospacing="0" w:after="0" w:afterAutospacing="0" w:line="240" w:lineRule="auto"/>
         <w:ind w:left="0" w:right="0"/>
@@ -6633,30 +7659,15 @@
           <w:szCs w:val="24"/>
         </w:rPr>
       </w:pPr>
-    </w:p>
-    <w:p>
-      <w:pPr>
-        <w:pStyle w:val="11"/>
-        <w:bidi w:val="0"/>
-        <w:spacing w:before="0" w:beforeAutospacing="0" w:after="0" w:afterAutospacing="0" w:line="240" w:lineRule="auto"/>
-        <w:ind w:left="0" w:right="0"/>
-        <w:jc w:val="both"/>
-        <w:rPr>
-          <w:b w:val="0"/>
-          <w:bCs w:val="0"/>
-          <w:sz w:val="24"/>
-          <w:szCs w:val="24"/>
-        </w:rPr>
-      </w:pPr>
       <w:r>
         <w:drawing>
-          <wp:anchor distT="0" distB="0" distL="114300" distR="114300" simplePos="0" relativeHeight="251658240" behindDoc="0" locked="0" layoutInCell="1" allowOverlap="1">
+          <wp:anchor distT="0" distB="0" distL="365760" distR="118745" simplePos="0" relativeHeight="251658240" behindDoc="0" locked="0" layoutInCell="1" allowOverlap="1">
             <wp:simplePos x="0" y="0"/>
             <wp:positionH relativeFrom="column">
-              <wp:align>left</wp:align>
+              <wp:posOffset>3693160</wp:posOffset>
             </wp:positionH>
             <wp:positionV relativeFrom="paragraph">
-              <wp:posOffset>0</wp:posOffset>
+              <wp:posOffset>80645</wp:posOffset>
             </wp:positionV>
             <wp:extent cx="1838325" cy="1123950"/>
             <wp:effectExtent l="0" t="0" r="0" b="0"/>
@@ -6701,29 +7712,33 @@
           </wp:anchor>
         </w:drawing>
       </w:r>
-      <w:r>
-        <w:rPr>
-          <w:sz w:val="24"/>
-          <w:szCs w:val="24"/>
-        </w:rPr>
-        <w:t xml:space="preserve">Bij schaaloperaties kan een object kleiner of groter worden gemaakt door de posities van alle vertices in het object even ver te verspreiden of concentreren met de drie </w:t>
-      </w:r>
-      <w:bookmarkStart w:id="0" w:name="_GoBack"/>
-      <w:bookmarkEnd w:id="0"/>
-      <w:r>
-        <w:rPr>
-          <w:sz w:val="24"/>
-          <w:szCs w:val="24"/>
-        </w:rPr>
-        <w:t xml:space="preserve">gespecificeerde factoren in de matrix. </w:t>
+    </w:p>
+    <w:p>
+      <w:pPr>
+        <w:pStyle w:val="12"/>
+        <w:bidi w:val="0"/>
+        <w:spacing w:before="0" w:beforeAutospacing="0" w:after="0" w:afterAutospacing="0" w:line="240" w:lineRule="auto"/>
+        <w:ind w:left="0" w:right="0"/>
+        <w:jc w:val="left"/>
+        <w:rPr>
+          <w:b w:val="0"/>
+          <w:bCs w:val="0"/>
+          <w:sz w:val="24"/>
+          <w:szCs w:val="24"/>
+        </w:rPr>
+      </w:pPr>
+      <w:r>
+        <w:rPr>
+          <w:sz w:val="24"/>
+          <w:szCs w:val="24"/>
+        </w:rPr>
+        <w:t xml:space="preserve">Bij schaaloperaties kan een object kleiner of groter worden gemaakt door de posities van alle vertices in het object even ver te verspreiden of concentreren met de drie gespecificeerde factoren in de matrix. </w:t>
       </w:r>
     </w:p>
     <w:sectPr>
-      <w:footerReference r:id="rId8" w:type="first"/>
-      <w:footerReference r:id="rId7" w:type="default"/>
       <w:pgSz w:w="11906" w:h="16838"/>
       <w:pgMar w:top="1440" w:right="1440" w:bottom="1440" w:left="1440" w:header="708" w:footer="708" w:gutter="0"/>
-      <w:pgNumType w:start="1"/>
+      <w:pgNumType w:fmt="decimal"/>
       <w:cols w:space="708" w:num="1"/>
       <w:titlePg/>
       <w:docGrid w:linePitch="360" w:charSpace="0"/>
@@ -6736,7 +7751,7 @@
 <w:ftr xmlns:wpc="http://schemas.microsoft.com/office/word/2010/wordprocessingCanvas" xmlns:mc="http://schemas.openxmlformats.org/markup-compatibility/2006" xmlns:o="urn:schemas-microsoft-com:office:office" xmlns:r="http://schemas.openxmlformats.org/officeDocument/2006/relationships" xmlns:m="http://schemas.openxmlformats.org/officeDocument/2006/math" xmlns:v="urn:schemas-microsoft-com:vml" xmlns:wp14="http://schemas.microsoft.com/office/word/2010/wordprocessingDrawing" xmlns:wp="http://schemas.openxmlformats.org/drawingml/2006/wordprocessingDrawing" xmlns:w10="urn:schemas-microsoft-com:office:word" xmlns:w="http://schemas.openxmlformats.org/wordprocessingml/2006/main" xmlns:w14="http://schemas.microsoft.com/office/word/2010/wordml" xmlns:w15="http://schemas.microsoft.com/office/word/2012/wordml" xmlns:wpg="http://schemas.microsoft.com/office/word/2010/wordprocessingGroup" xmlns:wpi="http://schemas.microsoft.com/office/word/2010/wordprocessingInk" xmlns:wne="http://schemas.microsoft.com/office/word/2006/wordml" xmlns:wps="http://schemas.microsoft.com/office/word/2010/wordprocessingShape" xmlns:wpsCustomData="http://www.wps.cn/officeDocument/2013/wpsCustomData" mc:Ignorable="w14 w15 wp14">
   <w:tbl>
     <w:tblPr>
-      <w:tblStyle w:val="8"/>
+      <w:tblStyle w:val="9"/>
       <w:tblW w:w="9027" w:type="dxa"/>
       <w:tblInd w:w="0" w:type="dxa"/>
       <w:tblLayout w:type="fixed"/>
@@ -6768,7 +7783,7 @@
         </w:tcPr>
         <w:p>
           <w:pPr>
-            <w:pStyle w:val="4"/>
+            <w:pStyle w:val="5"/>
             <w:bidi w:val="0"/>
             <w:ind w:left="-115"/>
             <w:jc w:val="left"/>
@@ -6781,19 +7796,10 @@
         </w:tcPr>
         <w:p>
           <w:pPr>
-            <w:pStyle w:val="4"/>
+            <w:pStyle w:val="5"/>
             <w:bidi w:val="0"/>
             <w:jc w:val="center"/>
           </w:pPr>
-          <w:r>
-            <w:fldChar w:fldCharType="begin"/>
-          </w:r>
-          <w:r>
-            <w:instrText xml:space="preserve">PAGE</w:instrText>
-          </w:r>
-          <w:r>
-            <w:fldChar w:fldCharType="end"/>
-          </w:r>
         </w:p>
       </w:tc>
       <w:tc>
@@ -6802,7 +7808,7 @@
         </w:tcPr>
         <w:p>
           <w:pPr>
-            <w:pStyle w:val="4"/>
+            <w:pStyle w:val="5"/>
             <w:bidi w:val="0"/>
             <w:ind w:right="-115"/>
             <w:jc w:val="right"/>
@@ -6813,7 +7819,7 @@
   </w:tbl>
   <w:p>
     <w:pPr>
-      <w:pStyle w:val="3"/>
+      <w:pStyle w:val="4"/>
       <w:bidi w:val="0"/>
     </w:pPr>
   </w:p>
@@ -6824,7 +7830,7 @@
 <w:ftr xmlns:wpc="http://schemas.microsoft.com/office/word/2010/wordprocessingCanvas" xmlns:mc="http://schemas.openxmlformats.org/markup-compatibility/2006" xmlns:o="urn:schemas-microsoft-com:office:office" xmlns:r="http://schemas.openxmlformats.org/officeDocument/2006/relationships" xmlns:m="http://schemas.openxmlformats.org/officeDocument/2006/math" xmlns:v="urn:schemas-microsoft-com:vml" xmlns:wp14="http://schemas.microsoft.com/office/word/2010/wordprocessingDrawing" xmlns:wp="http://schemas.openxmlformats.org/drawingml/2006/wordprocessingDrawing" xmlns:w10="urn:schemas-microsoft-com:office:word" xmlns:w="http://schemas.openxmlformats.org/wordprocessingml/2006/main" xmlns:w14="http://schemas.microsoft.com/office/word/2010/wordml" xmlns:w15="http://schemas.microsoft.com/office/word/2012/wordml" xmlns:wpg="http://schemas.microsoft.com/office/word/2010/wordprocessingGroup" xmlns:wpi="http://schemas.microsoft.com/office/word/2010/wordprocessingInk" xmlns:wne="http://schemas.microsoft.com/office/word/2006/wordml" xmlns:wps="http://schemas.microsoft.com/office/word/2010/wordprocessingShape" xmlns:wpsCustomData="http://www.wps.cn/officeDocument/2013/wpsCustomData" mc:Ignorable="w14 w15 wp14">
   <w:tbl>
     <w:tblPr>
-      <w:tblStyle w:val="8"/>
+      <w:tblStyle w:val="9"/>
       <w:tblW w:w="9027" w:type="dxa"/>
       <w:tblInd w:w="0" w:type="dxa"/>
       <w:tblLayout w:type="fixed"/>
@@ -6856,7 +7862,7 @@
         </w:tcPr>
         <w:p>
           <w:pPr>
-            <w:pStyle w:val="4"/>
+            <w:pStyle w:val="5"/>
             <w:bidi w:val="0"/>
             <w:ind w:left="-115"/>
             <w:jc w:val="left"/>
@@ -6869,7 +7875,7 @@
         </w:tcPr>
         <w:p>
           <w:pPr>
-            <w:pStyle w:val="4"/>
+            <w:pStyle w:val="5"/>
             <w:bidi w:val="0"/>
             <w:jc w:val="both"/>
           </w:pPr>
@@ -6881,7 +7887,7 @@
         </w:tcPr>
         <w:p>
           <w:pPr>
-            <w:pStyle w:val="4"/>
+            <w:pStyle w:val="5"/>
             <w:bidi w:val="0"/>
             <w:ind w:right="-115"/>
             <w:jc w:val="right"/>
@@ -6892,7 +7898,7 @@
   </w:tbl>
   <w:p>
     <w:pPr>
-      <w:pStyle w:val="3"/>
+      <w:pStyle w:val="4"/>
       <w:bidi w:val="0"/>
     </w:pPr>
   </w:p>
@@ -6903,7 +7909,7 @@
 <w:ftr xmlns:wpc="http://schemas.microsoft.com/office/word/2010/wordprocessingCanvas" xmlns:mc="http://schemas.openxmlformats.org/markup-compatibility/2006" xmlns:o="urn:schemas-microsoft-com:office:office" xmlns:r="http://schemas.openxmlformats.org/officeDocument/2006/relationships" xmlns:m="http://schemas.openxmlformats.org/officeDocument/2006/math" xmlns:v="urn:schemas-microsoft-com:vml" xmlns:wp14="http://schemas.microsoft.com/office/word/2010/wordprocessingDrawing" xmlns:wp="http://schemas.openxmlformats.org/drawingml/2006/wordprocessingDrawing" xmlns:w10="urn:schemas-microsoft-com:office:word" xmlns:w="http://schemas.openxmlformats.org/wordprocessingml/2006/main" xmlns:w14="http://schemas.microsoft.com/office/word/2010/wordml" xmlns:w15="http://schemas.microsoft.com/office/word/2012/wordml" xmlns:wpg="http://schemas.microsoft.com/office/word/2010/wordprocessingGroup" xmlns:wpi="http://schemas.microsoft.com/office/word/2010/wordprocessingInk" xmlns:wne="http://schemas.microsoft.com/office/word/2006/wordml" xmlns:wps="http://schemas.microsoft.com/office/word/2010/wordprocessingShape" xmlns:wpsCustomData="http://www.wps.cn/officeDocument/2013/wpsCustomData" mc:Ignorable="w14 w15 wp14">
   <w:tbl>
     <w:tblPr>
-      <w:tblStyle w:val="8"/>
+      <w:tblStyle w:val="9"/>
       <w:tblW w:w="9027" w:type="dxa"/>
       <w:tblInd w:w="0" w:type="dxa"/>
       <w:tblLayout w:type="fixed"/>
@@ -6935,10 +7941,194 @@
         </w:tcPr>
         <w:p>
           <w:pPr>
-            <w:pStyle w:val="4"/>
+            <w:pStyle w:val="5"/>
             <w:bidi w:val="0"/>
             <w:ind w:left="-115"/>
             <w:jc w:val="left"/>
+          </w:pPr>
+          <w:r>
+            <w:rPr>
+              <w:sz w:val="22"/>
+            </w:rPr>
+            <mc:AlternateContent>
+              <mc:Choice Requires="wps">
+                <w:drawing>
+                  <wp:anchor distT="0" distB="0" distL="114300" distR="114300" simplePos="0" relativeHeight="251658240" behindDoc="0" locked="0" layoutInCell="1" allowOverlap="1">
+                    <wp:simplePos x="0" y="0"/>
+                    <wp:positionH relativeFrom="margin">
+                      <wp:align>center</wp:align>
+                    </wp:positionH>
+                    <wp:positionV relativeFrom="paragraph">
+                      <wp:posOffset>0</wp:posOffset>
+                    </wp:positionV>
+                    <wp:extent cx="1828800" cy="1828800"/>
+                    <wp:effectExtent l="0" t="0" r="0" b="0"/>
+                    <wp:wrapNone/>
+                    <wp:docPr id="21" name="Text Box 21"/>
+                    <wp:cNvGraphicFramePr/>
+                    <a:graphic xmlns:a="http://schemas.openxmlformats.org/drawingml/2006/main">
+                      <a:graphicData uri="http://schemas.microsoft.com/office/word/2010/wordprocessingShape">
+                        <wps:wsp>
+                          <wps:cNvSpPr txBox="1"/>
+                          <wps:spPr>
+                            <a:xfrm>
+                              <a:off x="0" y="0"/>
+                              <a:ext cx="1828800" cy="1828800"/>
+                            </a:xfrm>
+                            <a:prstGeom prst="rect">
+                              <a:avLst/>
+                            </a:prstGeom>
+                            <a:noFill/>
+                            <a:ln w="6350">
+                              <a:noFill/>
+                            </a:ln>
+                            <a:extLst>
+                              <a:ext uri="{909E8E84-426E-40DD-AFC4-6F175D3DCCD1}">
+                                <a14:hiddenFill xmlns:a14="http://schemas.microsoft.com/office/drawing/2010/main">
+                                  <a:solidFill>
+                                    <a:schemeClr val="lt1"/>
+                                  </a:solidFill>
+                                </a14:hiddenFill>
+                              </a:ext>
+                              <a:ext uri="{91240B29-F687-4F45-9708-019B960494DF}">
+                                <a14:hiddenLine xmlns:a14="http://schemas.microsoft.com/office/drawing/2010/main" w="6350">
+                                  <a:solidFill>
+                                    <a:prstClr val="black"/>
+                                  </a:solidFill>
+                                </a14:hiddenLine>
+                              </a:ext>
+                            </a:extLst>
+                          </wps:spPr>
+                          <wps:style>
+                            <a:lnRef idx="0">
+                              <a:schemeClr val="accent1"/>
+                            </a:lnRef>
+                            <a:fillRef idx="0">
+                              <a:schemeClr val="accent1"/>
+                            </a:fillRef>
+                            <a:effectRef idx="0">
+                              <a:schemeClr val="accent1"/>
+                            </a:effectRef>
+                            <a:fontRef idx="minor">
+                              <a:schemeClr val="dk1"/>
+                            </a:fontRef>
+                          </wps:style>
+                          <wps:txbx>
+                            <w:txbxContent>
+                              <w:p>
+                                <w:pPr>
+                                  <w:pStyle w:val="4"/>
+                                  <w:rPr>
+                                    <w:lang w:val="en-US"/>
+                                  </w:rPr>
+                                </w:pPr>
+                                <w:r>
+                                  <w:rPr>
+                                    <w:lang w:val="en-US"/>
+                                  </w:rPr>
+                                  <w:fldChar w:fldCharType="begin"/>
+                                </w:r>
+                                <w:r>
+                                  <w:rPr>
+                                    <w:lang w:val="en-US"/>
+                                  </w:rPr>
+                                  <w:instrText xml:space="preserve"> PAGE  \* MERGEFORMAT </w:instrText>
+                                </w:r>
+                                <w:r>
+                                  <w:rPr>
+                                    <w:lang w:val="en-US"/>
+                                  </w:rPr>
+                                  <w:fldChar w:fldCharType="separate"/>
+                                </w:r>
+                                <w:r>
+                                  <w:rPr>
+                                    <w:lang w:val="en-US"/>
+                                  </w:rPr>
+                                  <w:t>2</w:t>
+                                </w:r>
+                                <w:r>
+                                  <w:rPr>
+                                    <w:lang w:val="en-US"/>
+                                  </w:rPr>
+                                  <w:fldChar w:fldCharType="end"/>
+                                </w:r>
+                              </w:p>
+                            </w:txbxContent>
+                          </wps:txbx>
+                          <wps:bodyPr rot="0" spcFirstLastPara="0" vertOverflow="overflow" horzOverflow="overflow" vert="horz" wrap="none" lIns="0" tIns="0" rIns="0" bIns="0" numCol="1" spcCol="0" rtlCol="0" fromWordArt="0" anchor="t" anchorCtr="0" forceAA="0" upright="0" compatLnSpc="1">
+                            <a:spAutoFit/>
+                          </wps:bodyPr>
+                        </wps:wsp>
+                      </a:graphicData>
+                    </a:graphic>
+                  </wp:anchor>
+                </w:drawing>
+              </mc:Choice>
+              <mc:Fallback>
+                <w:pict>
+                  <v:shape id="_x0000_s1026" o:spid="_x0000_s1026" o:spt="202" type="#_x0000_t202" style="position:absolute;left:0pt;margin-top:0pt;height:144pt;width:144pt;mso-position-horizontal:center;mso-position-horizontal-relative:margin;mso-wrap-style:none;z-index:251658240;mso-width-relative:page;mso-height-relative:page;" filled="f" stroked="f" coordsize="21600,21600" o:gfxdata="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">
+                    <v:fill on="f" focussize="0,0"/>
+                    <v:stroke on="f" weight="0.5pt"/>
+                    <v:imagedata o:title=""/>
+                    <o:lock v:ext="edit" aspectratio="f"/>
+                    <v:textbox inset="0mm,0mm,0mm,0mm" style="mso-fit-shape-to-text:t;">
+                      <w:txbxContent>
+                        <w:p>
+                          <w:pPr>
+                            <w:pStyle w:val="4"/>
+                            <w:rPr>
+                              <w:lang w:val="en-US"/>
+                            </w:rPr>
+                          </w:pPr>
+                          <w:r>
+                            <w:rPr>
+                              <w:lang w:val="en-US"/>
+                            </w:rPr>
+                            <w:fldChar w:fldCharType="begin"/>
+                          </w:r>
+                          <w:r>
+                            <w:rPr>
+                              <w:lang w:val="en-US"/>
+                            </w:rPr>
+                            <w:instrText xml:space="preserve"> PAGE  \* MERGEFORMAT </w:instrText>
+                          </w:r>
+                          <w:r>
+                            <w:rPr>
+                              <w:lang w:val="en-US"/>
+                            </w:rPr>
+                            <w:fldChar w:fldCharType="separate"/>
+                          </w:r>
+                          <w:r>
+                            <w:rPr>
+                              <w:lang w:val="en-US"/>
+                            </w:rPr>
+                            <w:t>2</w:t>
+                          </w:r>
+                          <w:r>
+                            <w:rPr>
+                              <w:lang w:val="en-US"/>
+                            </w:rPr>
+                            <w:fldChar w:fldCharType="end"/>
+                          </w:r>
+                        </w:p>
+                      </w:txbxContent>
+                    </v:textbox>
+                  </v:shape>
+                </w:pict>
+              </mc:Fallback>
+            </mc:AlternateContent>
+          </w:r>
+        </w:p>
+      </w:tc>
+      <w:tc>
+        <w:tcPr>
+          <w:tcW w:w="3009" w:type="dxa"/>
+        </w:tcPr>
+        <w:p>
+          <w:pPr>
+            <w:pStyle w:val="5"/>
+            <w:bidi w:val="0"/>
+            <w:jc w:val="center"/>
           </w:pPr>
         </w:p>
       </w:tc>
@@ -6948,28 +8138,7 @@
         </w:tcPr>
         <w:p>
           <w:pPr>
-            <w:pStyle w:val="4"/>
-            <w:bidi w:val="0"/>
-            <w:jc w:val="center"/>
-          </w:pPr>
-          <w:r>
-            <w:fldChar w:fldCharType="begin"/>
-          </w:r>
-          <w:r>
-            <w:instrText xml:space="preserve">PAGE</w:instrText>
-          </w:r>
-          <w:r>
-            <w:fldChar w:fldCharType="end"/>
-          </w:r>
-        </w:p>
-      </w:tc>
-      <w:tc>
-        <w:tcPr>
-          <w:tcW w:w="3009" w:type="dxa"/>
-        </w:tcPr>
-        <w:p>
-          <w:pPr>
-            <w:pStyle w:val="4"/>
+            <w:pStyle w:val="5"/>
             <w:bidi w:val="0"/>
             <w:ind w:right="-115"/>
             <w:jc w:val="right"/>
@@ -6980,7 +8149,7 @@
   </w:tbl>
   <w:p>
     <w:pPr>
-      <w:pStyle w:val="3"/>
+      <w:pStyle w:val="4"/>
       <w:bidi w:val="0"/>
     </w:pPr>
   </w:p>
@@ -6991,7 +8160,239 @@
 <w:ftr xmlns:wpc="http://schemas.microsoft.com/office/word/2010/wordprocessingCanvas" xmlns:mc="http://schemas.openxmlformats.org/markup-compatibility/2006" xmlns:o="urn:schemas-microsoft-com:office:office" xmlns:r="http://schemas.openxmlformats.org/officeDocument/2006/relationships" xmlns:m="http://schemas.openxmlformats.org/officeDocument/2006/math" xmlns:v="urn:schemas-microsoft-com:vml" xmlns:wp14="http://schemas.microsoft.com/office/word/2010/wordprocessingDrawing" xmlns:wp="http://schemas.openxmlformats.org/drawingml/2006/wordprocessingDrawing" xmlns:w10="urn:schemas-microsoft-com:office:word" xmlns:w="http://schemas.openxmlformats.org/wordprocessingml/2006/main" xmlns:w14="http://schemas.microsoft.com/office/word/2010/wordml" xmlns:w15="http://schemas.microsoft.com/office/word/2012/wordml" xmlns:wpg="http://schemas.microsoft.com/office/word/2010/wordprocessingGroup" xmlns:wpi="http://schemas.microsoft.com/office/word/2010/wordprocessingInk" xmlns:wne="http://schemas.microsoft.com/office/word/2006/wordml" xmlns:wps="http://schemas.microsoft.com/office/word/2010/wordprocessingShape" xmlns:wpsCustomData="http://www.wps.cn/officeDocument/2013/wpsCustomData" mc:Ignorable="w14 w15 wp14">
   <w:tbl>
     <w:tblPr>
-      <w:tblStyle w:val="8"/>
+      <w:tblStyle w:val="9"/>
+      <w:tblW w:w="6000" w:type="dxa"/>
+      <w:tblInd w:w="0" w:type="dxa"/>
+      <w:tblLayout w:type="fixed"/>
+      <w:tblCellMar>
+        <w:top w:w="0" w:type="dxa"/>
+        <w:left w:w="108" w:type="dxa"/>
+        <w:bottom w:w="0" w:type="dxa"/>
+        <w:right w:w="108" w:type="dxa"/>
+      </w:tblCellMar>
+    </w:tblPr>
+    <w:tblGrid>
+      <w:gridCol w:w="3000"/>
+      <w:gridCol w:w="3000"/>
+    </w:tblGrid>
+    <w:tr>
+      <w:tblPrEx>
+        <w:tblLayout w:type="fixed"/>
+      </w:tblPrEx>
+      <w:tc>
+        <w:tcPr>
+          <w:tcW w:w="3000" w:type="dxa"/>
+        </w:tcPr>
+        <w:p>
+          <w:pPr>
+            <w:pStyle w:val="5"/>
+            <w:bidi w:val="0"/>
+            <w:ind w:right="-115"/>
+            <w:jc w:val="right"/>
+          </w:pPr>
+          <w:r>
+            <w:rPr>
+              <w:sz w:val="22"/>
+            </w:rPr>
+            <mc:AlternateContent>
+              <mc:Choice Requires="wps">
+                <w:drawing>
+                  <wp:anchor distT="0" distB="0" distL="114300" distR="114300" simplePos="0" relativeHeight="251659264" behindDoc="0" locked="0" layoutInCell="1" allowOverlap="1">
+                    <wp:simplePos x="0" y="0"/>
+                    <wp:positionH relativeFrom="margin">
+                      <wp:align>center</wp:align>
+                    </wp:positionH>
+                    <wp:positionV relativeFrom="paragraph">
+                      <wp:posOffset>0</wp:posOffset>
+                    </wp:positionV>
+                    <wp:extent cx="1828800" cy="1828800"/>
+                    <wp:effectExtent l="0" t="0" r="0" b="0"/>
+                    <wp:wrapNone/>
+                    <wp:docPr id="22" name="Text Box 22"/>
+                    <wp:cNvGraphicFramePr/>
+                    <a:graphic xmlns:a="http://schemas.openxmlformats.org/drawingml/2006/main">
+                      <a:graphicData uri="http://schemas.microsoft.com/office/word/2010/wordprocessingShape">
+                        <wps:wsp>
+                          <wps:cNvSpPr txBox="1"/>
+                          <wps:spPr>
+                            <a:xfrm>
+                              <a:off x="0" y="0"/>
+                              <a:ext cx="1828800" cy="1828800"/>
+                            </a:xfrm>
+                            <a:prstGeom prst="rect">
+                              <a:avLst/>
+                            </a:prstGeom>
+                            <a:noFill/>
+                            <a:ln w="6350">
+                              <a:noFill/>
+                            </a:ln>
+                            <a:extLst>
+                              <a:ext uri="{909E8E84-426E-40DD-AFC4-6F175D3DCCD1}">
+                                <a14:hiddenFill xmlns:a14="http://schemas.microsoft.com/office/drawing/2010/main">
+                                  <a:solidFill>
+                                    <a:schemeClr val="lt1"/>
+                                  </a:solidFill>
+                                </a14:hiddenFill>
+                              </a:ext>
+                              <a:ext uri="{91240B29-F687-4F45-9708-019B960494DF}">
+                                <a14:hiddenLine xmlns:a14="http://schemas.microsoft.com/office/drawing/2010/main" w="6350">
+                                  <a:solidFill>
+                                    <a:prstClr val="black"/>
+                                  </a:solidFill>
+                                </a14:hiddenLine>
+                              </a:ext>
+                            </a:extLst>
+                          </wps:spPr>
+                          <wps:style>
+                            <a:lnRef idx="0">
+                              <a:schemeClr val="accent1"/>
+                            </a:lnRef>
+                            <a:fillRef idx="0">
+                              <a:schemeClr val="accent1"/>
+                            </a:fillRef>
+                            <a:effectRef idx="0">
+                              <a:schemeClr val="accent1"/>
+                            </a:effectRef>
+                            <a:fontRef idx="minor">
+                              <a:schemeClr val="dk1"/>
+                            </a:fontRef>
+                          </wps:style>
+                          <wps:txbx>
+                            <w:txbxContent>
+                              <w:p>
+                                <w:pPr>
+                                  <w:pStyle w:val="4"/>
+                                  <w:rPr>
+                                    <w:lang w:val="en-US"/>
+                                  </w:rPr>
+                                </w:pPr>
+                                <w:r>
+                                  <w:rPr>
+                                    <w:lang w:val="en-US"/>
+                                  </w:rPr>
+                                  <w:fldChar w:fldCharType="begin"/>
+                                </w:r>
+                                <w:r>
+                                  <w:rPr>
+                                    <w:lang w:val="en-US"/>
+                                  </w:rPr>
+                                  <w:instrText xml:space="preserve"> PAGE  \* MERGEFORMAT </w:instrText>
+                                </w:r>
+                                <w:r>
+                                  <w:rPr>
+                                    <w:lang w:val="en-US"/>
+                                  </w:rPr>
+                                  <w:fldChar w:fldCharType="separate"/>
+                                </w:r>
+                                <w:r>
+                                  <w:rPr>
+                                    <w:lang w:val="en-US"/>
+                                  </w:rPr>
+                                  <w:t>1</w:t>
+                                </w:r>
+                                <w:r>
+                                  <w:rPr>
+                                    <w:lang w:val="en-US"/>
+                                  </w:rPr>
+                                  <w:fldChar w:fldCharType="end"/>
+                                </w:r>
+                              </w:p>
+                            </w:txbxContent>
+                          </wps:txbx>
+                          <wps:bodyPr rot="0" spcFirstLastPara="0" vertOverflow="overflow" horzOverflow="overflow" vert="horz" wrap="none" lIns="0" tIns="0" rIns="0" bIns="0" numCol="1" spcCol="0" rtlCol="0" fromWordArt="0" anchor="t" anchorCtr="0" forceAA="0" upright="0" compatLnSpc="1">
+                            <a:spAutoFit/>
+                          </wps:bodyPr>
+                        </wps:wsp>
+                      </a:graphicData>
+                    </a:graphic>
+                  </wp:anchor>
+                </w:drawing>
+              </mc:Choice>
+              <mc:Fallback>
+                <w:pict>
+                  <v:shape id="_x0000_s1026" o:spid="_x0000_s1026" o:spt="202" type="#_x0000_t202" style="position:absolute;left:0pt;margin-top:0pt;height:144pt;width:144pt;mso-position-horizontal:center;mso-position-horizontal-relative:margin;mso-wrap-style:none;z-index:251659264;mso-width-relative:page;mso-height-relative:page;" filled="f" stroked="f" coordsize="21600,21600" o:gfxdata="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">
+                    <v:fill on="f" focussize="0,0"/>
+                    <v:stroke on="f" weight="0.5pt"/>
+                    <v:imagedata o:title=""/>
+                    <o:lock v:ext="edit" aspectratio="f"/>
+                    <v:textbox inset="0mm,0mm,0mm,0mm" style="mso-fit-shape-to-text:t;">
+                      <w:txbxContent>
+                        <w:p>
+                          <w:pPr>
+                            <w:pStyle w:val="4"/>
+                            <w:rPr>
+                              <w:lang w:val="en-US"/>
+                            </w:rPr>
+                          </w:pPr>
+                          <w:r>
+                            <w:rPr>
+                              <w:lang w:val="en-US"/>
+                            </w:rPr>
+                            <w:fldChar w:fldCharType="begin"/>
+                          </w:r>
+                          <w:r>
+                            <w:rPr>
+                              <w:lang w:val="en-US"/>
+                            </w:rPr>
+                            <w:instrText xml:space="preserve"> PAGE  \* MERGEFORMAT </w:instrText>
+                          </w:r>
+                          <w:r>
+                            <w:rPr>
+                              <w:lang w:val="en-US"/>
+                            </w:rPr>
+                            <w:fldChar w:fldCharType="separate"/>
+                          </w:r>
+                          <w:r>
+                            <w:rPr>
+                              <w:lang w:val="en-US"/>
+                            </w:rPr>
+                            <w:t>1</w:t>
+                          </w:r>
+                          <w:r>
+                            <w:rPr>
+                              <w:lang w:val="en-US"/>
+                            </w:rPr>
+                            <w:fldChar w:fldCharType="end"/>
+                          </w:r>
+                        </w:p>
+                      </w:txbxContent>
+                    </v:textbox>
+                  </v:shape>
+                </w:pict>
+              </mc:Fallback>
+            </mc:AlternateContent>
+          </w:r>
+        </w:p>
+      </w:tc>
+      <w:tc>
+        <w:tcPr>
+          <w:tcW w:w="3000" w:type="dxa"/>
+        </w:tcPr>
+        <w:p>
+          <w:pPr>
+            <w:pStyle w:val="5"/>
+            <w:bidi w:val="0"/>
+            <w:ind w:right="-115"/>
+            <w:jc w:val="right"/>
+          </w:pPr>
+        </w:p>
+      </w:tc>
+    </w:tr>
+  </w:tbl>
+  <w:p>
+    <w:pPr>
+      <w:pStyle w:val="4"/>
+      <w:bidi w:val="0"/>
+    </w:pPr>
+  </w:p>
+</w:ftr>
+</file>
+
+<file path=word/header1.xml><?xml version="1.0" encoding="utf-8"?>
+<w:hdr xmlns:wpc="http://schemas.microsoft.com/office/word/2010/wordprocessingCanvas" xmlns:mc="http://schemas.openxmlformats.org/markup-compatibility/2006" xmlns:o="urn:schemas-microsoft-com:office:office" xmlns:r="http://schemas.openxmlformats.org/officeDocument/2006/relationships" xmlns:m="http://schemas.openxmlformats.org/officeDocument/2006/math" xmlns:v="urn:schemas-microsoft-com:vml" xmlns:wp14="http://schemas.microsoft.com/office/word/2010/wordprocessingDrawing" xmlns:wp="http://schemas.openxmlformats.org/drawingml/2006/wordprocessingDrawing" xmlns:w10="urn:schemas-microsoft-com:office:word" xmlns:w="http://schemas.openxmlformats.org/wordprocessingml/2006/main" xmlns:w14="http://schemas.microsoft.com/office/word/2010/wordml" xmlns:w15="http://schemas.microsoft.com/office/word/2012/wordml" xmlns:wpg="http://schemas.microsoft.com/office/word/2010/wordprocessingGroup" xmlns:wpi="http://schemas.microsoft.com/office/word/2010/wordprocessingInk" xmlns:wne="http://schemas.microsoft.com/office/word/2006/wordml" xmlns:wps="http://schemas.microsoft.com/office/word/2010/wordprocessingShape" xmlns:wpsCustomData="http://www.wps.cn/officeDocument/2013/wpsCustomData" mc:Ignorable="w14 w15 wp14">
+  <w:tbl>
+    <w:tblPr>
+      <w:tblStyle w:val="9"/>
       <w:tblW w:w="9027" w:type="dxa"/>
       <w:tblInd w:w="0" w:type="dxa"/>
       <w:tblLayout w:type="fixed"/>
@@ -7023,7 +8424,7 @@
         </w:tcPr>
         <w:p>
           <w:pPr>
-            <w:pStyle w:val="4"/>
+            <w:pStyle w:val="5"/>
             <w:bidi w:val="0"/>
             <w:ind w:left="-115"/>
             <w:jc w:val="left"/>
@@ -7036,13 +8437,10 @@
         </w:tcPr>
         <w:p>
           <w:pPr>
-            <w:pStyle w:val="4"/>
+            <w:pStyle w:val="5"/>
             <w:bidi w:val="0"/>
             <w:jc w:val="center"/>
           </w:pPr>
-          <w:r>
-            <w:t>1</w:t>
-          </w:r>
         </w:p>
       </w:tc>
       <w:tc>
@@ -7051,7 +8449,7 @@
         </w:tcPr>
         <w:p>
           <w:pPr>
-            <w:pStyle w:val="4"/>
+            <w:pStyle w:val="5"/>
             <w:bidi w:val="0"/>
             <w:ind w:right="-115"/>
             <w:jc w:val="right"/>
@@ -7062,18 +8460,18 @@
   </w:tbl>
   <w:p>
     <w:pPr>
-      <w:pStyle w:val="3"/>
+      <w:pStyle w:val="5"/>
       <w:bidi w:val="0"/>
     </w:pPr>
   </w:p>
-</w:ftr>
+</w:hdr>
 </file>
 
-<file path=word/header1.xml><?xml version="1.0" encoding="utf-8"?>
+<file path=word/header2.xml><?xml version="1.0" encoding="utf-8"?>
 <w:hdr xmlns:wpc="http://schemas.microsoft.com/office/word/2010/wordprocessingCanvas" xmlns:mc="http://schemas.openxmlformats.org/markup-compatibility/2006" xmlns:o="urn:schemas-microsoft-com:office:office" xmlns:r="http://schemas.openxmlformats.org/officeDocument/2006/relationships" xmlns:m="http://schemas.openxmlformats.org/officeDocument/2006/math" xmlns:v="urn:schemas-microsoft-com:vml" xmlns:wp14="http://schemas.microsoft.com/office/word/2010/wordprocessingDrawing" xmlns:wp="http://schemas.openxmlformats.org/drawingml/2006/wordprocessingDrawing" xmlns:w10="urn:schemas-microsoft-com:office:word" xmlns:w="http://schemas.openxmlformats.org/wordprocessingml/2006/main" xmlns:w14="http://schemas.microsoft.com/office/word/2010/wordml" xmlns:w15="http://schemas.microsoft.com/office/word/2012/wordml" xmlns:wpg="http://schemas.microsoft.com/office/word/2010/wordprocessingGroup" xmlns:wpi="http://schemas.microsoft.com/office/word/2010/wordprocessingInk" xmlns:wne="http://schemas.microsoft.com/office/word/2006/wordml" xmlns:wps="http://schemas.microsoft.com/office/word/2010/wordprocessingShape" xmlns:wpsCustomData="http://www.wps.cn/officeDocument/2013/wpsCustomData" mc:Ignorable="w14 w15 wp14">
   <w:tbl>
     <w:tblPr>
-      <w:tblStyle w:val="8"/>
+      <w:tblStyle w:val="9"/>
       <w:tblW w:w="9027" w:type="dxa"/>
       <w:tblInd w:w="0" w:type="dxa"/>
       <w:tblLayout w:type="fixed"/>
@@ -7105,7 +8503,7 @@
         </w:tcPr>
         <w:p>
           <w:pPr>
-            <w:pStyle w:val="4"/>
+            <w:pStyle w:val="5"/>
             <w:bidi w:val="0"/>
             <w:ind w:left="-115"/>
             <w:jc w:val="left"/>
@@ -7118,7 +8516,7 @@
         </w:tcPr>
         <w:p>
           <w:pPr>
-            <w:pStyle w:val="4"/>
+            <w:pStyle w:val="5"/>
             <w:bidi w:val="0"/>
             <w:jc w:val="center"/>
           </w:pPr>
@@ -7130,7 +8528,7 @@
         </w:tcPr>
         <w:p>
           <w:pPr>
-            <w:pStyle w:val="4"/>
+            <w:pStyle w:val="5"/>
             <w:bidi w:val="0"/>
             <w:ind w:right="-115"/>
             <w:jc w:val="right"/>
@@ -7141,86 +8539,7 @@
   </w:tbl>
   <w:p>
     <w:pPr>
-      <w:pStyle w:val="4"/>
-      <w:bidi w:val="0"/>
-    </w:pPr>
-  </w:p>
-</w:hdr>
-</file>
-
-<file path=word/header2.xml><?xml version="1.0" encoding="utf-8"?>
-<w:hdr xmlns:wpc="http://schemas.microsoft.com/office/word/2010/wordprocessingCanvas" xmlns:mc="http://schemas.openxmlformats.org/markup-compatibility/2006" xmlns:o="urn:schemas-microsoft-com:office:office" xmlns:r="http://schemas.openxmlformats.org/officeDocument/2006/relationships" xmlns:m="http://schemas.openxmlformats.org/officeDocument/2006/math" xmlns:v="urn:schemas-microsoft-com:vml" xmlns:wp14="http://schemas.microsoft.com/office/word/2010/wordprocessingDrawing" xmlns:wp="http://schemas.openxmlformats.org/drawingml/2006/wordprocessingDrawing" xmlns:w10="urn:schemas-microsoft-com:office:word" xmlns:w="http://schemas.openxmlformats.org/wordprocessingml/2006/main" xmlns:w14="http://schemas.microsoft.com/office/word/2010/wordml" xmlns:w15="http://schemas.microsoft.com/office/word/2012/wordml" xmlns:wpg="http://schemas.microsoft.com/office/word/2010/wordprocessingGroup" xmlns:wpi="http://schemas.microsoft.com/office/word/2010/wordprocessingInk" xmlns:wne="http://schemas.microsoft.com/office/word/2006/wordml" xmlns:wps="http://schemas.microsoft.com/office/word/2010/wordprocessingShape" xmlns:wpsCustomData="http://www.wps.cn/officeDocument/2013/wpsCustomData" mc:Ignorable="w14 w15 wp14">
-  <w:tbl>
-    <w:tblPr>
-      <w:tblStyle w:val="8"/>
-      <w:tblW w:w="9027" w:type="dxa"/>
-      <w:tblInd w:w="0" w:type="dxa"/>
-      <w:tblLayout w:type="fixed"/>
-      <w:tblCellMar>
-        <w:top w:w="0" w:type="dxa"/>
-        <w:left w:w="108" w:type="dxa"/>
-        <w:bottom w:w="0" w:type="dxa"/>
-        <w:right w:w="108" w:type="dxa"/>
-      </w:tblCellMar>
-    </w:tblPr>
-    <w:tblGrid>
-      <w:gridCol w:w="3009"/>
-      <w:gridCol w:w="3009"/>
-      <w:gridCol w:w="3009"/>
-    </w:tblGrid>
-    <w:tr>
-      <w:tblPrEx>
-        <w:tblLayout w:type="fixed"/>
-        <w:tblCellMar>
-          <w:top w:w="0" w:type="dxa"/>
-          <w:left w:w="108" w:type="dxa"/>
-          <w:bottom w:w="0" w:type="dxa"/>
-          <w:right w:w="108" w:type="dxa"/>
-        </w:tblCellMar>
-      </w:tblPrEx>
-      <w:tc>
-        <w:tcPr>
-          <w:tcW w:w="3009" w:type="dxa"/>
-        </w:tcPr>
-        <w:p>
-          <w:pPr>
-            <w:pStyle w:val="4"/>
-            <w:bidi w:val="0"/>
-            <w:ind w:left="-115"/>
-            <w:jc w:val="left"/>
-          </w:pPr>
-        </w:p>
-      </w:tc>
-      <w:tc>
-        <w:tcPr>
-          <w:tcW w:w="3009" w:type="dxa"/>
-        </w:tcPr>
-        <w:p>
-          <w:pPr>
-            <w:pStyle w:val="4"/>
-            <w:bidi w:val="0"/>
-            <w:jc w:val="center"/>
-          </w:pPr>
-        </w:p>
-      </w:tc>
-      <w:tc>
-        <w:tcPr>
-          <w:tcW w:w="3009" w:type="dxa"/>
-        </w:tcPr>
-        <w:p>
-          <w:pPr>
-            <w:pStyle w:val="4"/>
-            <w:bidi w:val="0"/>
-            <w:ind w:right="-115"/>
-            <w:jc w:val="right"/>
-          </w:pPr>
-        </w:p>
-      </w:tc>
-    </w:tr>
-  </w:tbl>
-  <w:p>
-    <w:pPr>
-      <w:pStyle w:val="4"/>
+      <w:pStyle w:val="5"/>
       <w:bidi w:val="0"/>
     </w:pPr>
   </w:p>
@@ -7342,8 +8661,54 @@
       </w:rPr>
     </w:lvl>
   </w:abstractNum>
+  <w:abstractNum w:abstractNumId="1">
+    <w:nsid w:val="4CE7BB8E"/>
+    <w:multiLevelType w:val="singleLevel"/>
+    <w:tmpl w:val="4CE7BB8E"/>
+    <w:lvl w:ilvl="0" w:tentative="0">
+      <w:start w:val="1"/>
+      <w:numFmt w:val="bullet"/>
+      <w:lvlText w:val=""/>
+      <w:lvlJc w:val="left"/>
+      <w:pPr>
+        <w:tabs>
+          <w:tab w:val="left" w:pos="420"/>
+        </w:tabs>
+        <w:ind w:left="420" w:leftChars="0" w:hanging="420" w:firstLineChars="0"/>
+      </w:pPr>
+      <w:rPr>
+        <w:rFonts w:hint="default" w:ascii="Wingdings" w:hAnsi="Wingdings"/>
+      </w:rPr>
+    </w:lvl>
+  </w:abstractNum>
+  <w:abstractNum w:abstractNumId="2">
+    <w:nsid w:val="5F6E896A"/>
+    <w:multiLevelType w:val="singleLevel"/>
+    <w:tmpl w:val="5F6E896A"/>
+    <w:lvl w:ilvl="0" w:tentative="0">
+      <w:start w:val="1"/>
+      <w:numFmt w:val="bullet"/>
+      <w:lvlText w:val=""/>
+      <w:lvlJc w:val="left"/>
+      <w:pPr>
+        <w:tabs>
+          <w:tab w:val="left" w:pos="420"/>
+        </w:tabs>
+        <w:ind w:left="420" w:leftChars="0" w:hanging="420" w:firstLineChars="0"/>
+      </w:pPr>
+      <w:rPr>
+        <w:rFonts w:hint="default" w:ascii="Wingdings" w:hAnsi="Wingdings"/>
+      </w:rPr>
+    </w:lvl>
+  </w:abstractNum>
   <w:num w:numId="1">
     <w:abstractNumId w:val="0"/>
+  </w:num>
+  <w:num w:numId="2">
+    <w:abstractNumId w:val="1"/>
+  </w:num>
+  <w:num w:numId="3">
+    <w:abstractNumId w:val="2"/>
   </w:num>
 </w:numbering>
 </file>
@@ -7361,7 +8726,7 @@
     <w:lsdException w:qFormat="1" w:unhideWhenUsed="0" w:uiPriority="0" w:semiHidden="0" w:name="Normal"/>
     <w:lsdException w:qFormat="1" w:unhideWhenUsed="0" w:uiPriority="9" w:semiHidden="0" w:name="heading 1"/>
     <w:lsdException w:qFormat="1" w:uiPriority="9" w:name="heading 2"/>
-    <w:lsdException w:qFormat="1" w:uiPriority="9" w:name="heading 3"/>
+    <w:lsdException w:qFormat="1" w:uiPriority="9" w:semiHidden="0" w:name="heading 3"/>
     <w:lsdException w:qFormat="1" w:uiPriority="9" w:name="heading 4"/>
     <w:lsdException w:qFormat="1" w:uiPriority="9" w:name="heading 5"/>
     <w:lsdException w:qFormat="1" w:uiPriority="9" w:name="heading 6"/>
@@ -7627,7 +8992,7 @@
     <w:name w:val="heading 1"/>
     <w:basedOn w:val="1"/>
     <w:next w:val="1"/>
-    <w:link w:val="12"/>
+    <w:link w:val="13"/>
     <w:qFormat/>
     <w:uiPriority w:val="9"/>
     <w:pPr>
@@ -7643,12 +9008,32 @@
       <w:szCs w:val="32"/>
     </w:rPr>
   </w:style>
-  <w:style w:type="character" w:default="1" w:styleId="6">
+  <w:style w:type="paragraph" w:styleId="3">
+    <w:name w:val="heading 3"/>
+    <w:basedOn w:val="1"/>
+    <w:next w:val="1"/>
+    <w:unhideWhenUsed/>
+    <w:qFormat/>
+    <w:uiPriority w:val="9"/>
+    <w:pPr>
+      <w:keepNext/>
+      <w:keepLines/>
+      <w:spacing w:before="260" w:after="260" w:line="416" w:lineRule="auto"/>
+      <w:outlineLvl w:val="2"/>
+    </w:pPr>
+    <w:rPr>
+      <w:b/>
+      <w:bCs/>
+      <w:sz w:val="32"/>
+      <w:szCs w:val="32"/>
+    </w:rPr>
+  </w:style>
+  <w:style w:type="character" w:default="1" w:styleId="7">
     <w:name w:val="Default Paragraph Font"/>
     <w:unhideWhenUsed/>
     <w:uiPriority w:val="1"/>
   </w:style>
-  <w:style w:type="table" w:default="1" w:styleId="8">
+  <w:style w:type="table" w:default="1" w:styleId="9">
     <w:name w:val="Normal Table"/>
     <w:semiHidden/>
     <w:unhideWhenUsed/>
@@ -7663,8 +9048,22 @@
       </w:tblCellMar>
     </w:tblPr>
   </w:style>
-  <w:style w:type="paragraph" w:styleId="3">
+  <w:style w:type="paragraph" w:styleId="4">
     <w:name w:val="footer"/>
+    <w:basedOn w:val="1"/>
+    <w:link w:val="15"/>
+    <w:unhideWhenUsed/>
+    <w:uiPriority w:val="99"/>
+    <w:pPr>
+      <w:tabs>
+        <w:tab w:val="center" w:pos="4680"/>
+        <w:tab w:val="right" w:pos="9360"/>
+      </w:tabs>
+      <w:spacing w:after="0" w:line="240" w:lineRule="auto"/>
+    </w:pPr>
+  </w:style>
+  <w:style w:type="paragraph" w:styleId="5">
+    <w:name w:val="header"/>
     <w:basedOn w:val="1"/>
     <w:link w:val="14"/>
     <w:unhideWhenUsed/>
@@ -7677,25 +9076,11 @@
       <w:spacing w:after="0" w:line="240" w:lineRule="auto"/>
     </w:pPr>
   </w:style>
-  <w:style w:type="paragraph" w:styleId="4">
-    <w:name w:val="header"/>
-    <w:basedOn w:val="1"/>
-    <w:link w:val="13"/>
-    <w:unhideWhenUsed/>
-    <w:uiPriority w:val="99"/>
-    <w:pPr>
-      <w:tabs>
-        <w:tab w:val="center" w:pos="4680"/>
-        <w:tab w:val="right" w:pos="9360"/>
-      </w:tabs>
-      <w:spacing w:after="0" w:line="240" w:lineRule="auto"/>
-    </w:pPr>
-  </w:style>
-  <w:style w:type="paragraph" w:styleId="5">
+  <w:style w:type="paragraph" w:styleId="6">
     <w:name w:val="Title"/>
     <w:basedOn w:val="1"/>
     <w:next w:val="1"/>
-    <w:link w:val="10"/>
+    <w:link w:val="11"/>
     <w:qFormat/>
     <w:uiPriority w:val="10"/>
     <w:pPr>
@@ -7710,9 +9095,9 @@
       <w:szCs w:val="56"/>
     </w:rPr>
   </w:style>
-  <w:style w:type="character" w:styleId="7">
+  <w:style w:type="character" w:styleId="8">
     <w:name w:val="Hyperlink"/>
-    <w:basedOn w:val="6"/>
+    <w:basedOn w:val="7"/>
     <w:unhideWhenUsed/>
     <w:uiPriority w:val="99"/>
     <w:rPr>
@@ -7725,9 +9110,9 @@
       </w14:textFill>
     </w:rPr>
   </w:style>
-  <w:style w:type="table" w:styleId="9">
+  <w:style w:type="table" w:styleId="10">
     <w:name w:val="Table Grid"/>
-    <w:basedOn w:val="8"/>
+    <w:basedOn w:val="9"/>
     <w:uiPriority w:val="59"/>
     <w:pPr>
       <w:spacing w:after="0" w:line="240" w:lineRule="auto"/>
@@ -7750,10 +9135,10 @@
       </w:tblCellMar>
     </w:tblPr>
   </w:style>
-  <w:style w:type="character" w:customStyle="1" w:styleId="10">
+  <w:style w:type="character" w:customStyle="1" w:styleId="11">
     <w:name w:val="Title Char"/>
-    <w:basedOn w:val="6"/>
-    <w:link w:val="5"/>
+    <w:basedOn w:val="7"/>
+    <w:link w:val="6"/>
     <w:uiPriority w:val="10"/>
     <w:rPr>
       <w:rFonts w:asciiTheme="majorHAnsi" w:hAnsiTheme="majorHAnsi" w:eastAsiaTheme="majorEastAsia" w:cstheme="majorBidi"/>
@@ -7763,9 +9148,9 @@
       <w:szCs w:val="56"/>
     </w:rPr>
   </w:style>
-  <w:style w:type="paragraph" w:styleId="11">
+  <w:style w:type="paragraph" w:styleId="12">
     <w:name w:val="No Spacing"/>
-    <w:link w:val="16"/>
+    <w:link w:val="17"/>
     <w:qFormat/>
     <w:uiPriority w:val="1"/>
     <w:pPr>
@@ -7778,9 +9163,9 @@
       <w:lang w:val="nl-NL" w:eastAsia="en-US" w:bidi="ar-SA"/>
     </w:rPr>
   </w:style>
-  <w:style w:type="character" w:customStyle="1" w:styleId="12">
+  <w:style w:type="character" w:customStyle="1" w:styleId="13">
     <w:name w:val="Heading 1 Char"/>
-    <w:basedOn w:val="6"/>
+    <w:basedOn w:val="7"/>
     <w:link w:val="2"/>
     <w:uiPriority w:val="9"/>
     <w:rPr>
@@ -7790,19 +9175,19 @@
       <w:szCs w:val="32"/>
     </w:rPr>
   </w:style>
-  <w:style w:type="character" w:customStyle="1" w:styleId="13">
+  <w:style w:type="character" w:customStyle="1" w:styleId="14">
     <w:name w:val="Header Char"/>
-    <w:basedOn w:val="6"/>
+    <w:basedOn w:val="7"/>
+    <w:link w:val="5"/>
+    <w:uiPriority w:val="99"/>
+  </w:style>
+  <w:style w:type="character" w:customStyle="1" w:styleId="15">
+    <w:name w:val="Footer Char"/>
+    <w:basedOn w:val="7"/>
     <w:link w:val="4"/>
     <w:uiPriority w:val="99"/>
   </w:style>
-  <w:style w:type="character" w:customStyle="1" w:styleId="14">
-    <w:name w:val="Footer Char"/>
-    <w:basedOn w:val="6"/>
-    <w:link w:val="3"/>
-    <w:uiPriority w:val="99"/>
-  </w:style>
-  <w:style w:type="paragraph" w:styleId="15">
+  <w:style w:type="paragraph" w:styleId="16">
     <w:name w:val="List Paragraph"/>
     <w:basedOn w:val="1"/>
     <w:qFormat/>
@@ -7812,9 +9197,9 @@
       <w:contextualSpacing/>
     </w:pPr>
   </w:style>
-  <w:style w:type="character" w:customStyle="1" w:styleId="16">
+  <w:style w:type="character" w:customStyle="1" w:styleId="17">
     <w:name w:val="No Spacing Char"/>
-    <w:link w:val="11"/>
+    <w:link w:val="12"/>
     <w:uiPriority w:val="1"/>
     <w:rPr>
       <w:rFonts w:asciiTheme="minorHAnsi" w:hAnsiTheme="minorHAnsi" w:eastAsiaTheme="minorHAnsi" w:cstheme="minorBidi"/>
@@ -8086,6 +9471,8 @@
   <customSectProps>
     <customSectPr/>
     <customSectPr/>
+    <customSectPr/>
+    <customSectPr/>
   </customSectProps>
   <customShpExts>
     <customShpInfo spid="_x0000_s1026" textRotate="1"/>

</xml_diff>